<commit_message>
Updated code for Fig. 2 of Ma et al 2020
</commit_message>
<xml_diff>
--- a/Ca analysis software.docx
+++ b/Ca analysis software.docx
@@ -740,23 +740,1165 @@
         </w:rPr>
         <w:t>(…)</w:t>
       </w:r>
+    </w:p>
+    <w:p>
+      <w:pPr>
+        <w:rPr>
+          <w:rFonts w:asciiTheme="minorHAnsi" w:hAnsiTheme="minorHAnsi" w:cstheme="minorHAnsi"/>
+          <w:sz w:val="22"/>
+          <w:szCs w:val="22"/>
+        </w:rPr>
+      </w:pPr>
+    </w:p>
+    <w:p>
+      <w:pPr>
+        <w:rPr>
+          <w:rFonts w:asciiTheme="minorHAnsi" w:hAnsiTheme="minorHAnsi" w:cstheme="minorHAnsi"/>
+          <w:b/>
+          <w:sz w:val="22"/>
+          <w:szCs w:val="22"/>
+        </w:rPr>
+      </w:pPr>
+      <w:proofErr w:type="spellStart"/>
+      <w:r>
+        <w:rPr>
+          <w:rFonts w:asciiTheme="minorHAnsi" w:hAnsiTheme="minorHAnsi" w:cstheme="minorHAnsi"/>
+          <w:b/>
+          <w:color w:val="000000" w:themeColor="text1"/>
+          <w:sz w:val="22"/>
+          <w:szCs w:val="22"/>
+        </w:rPr>
+        <w:t>CaImAnDR</w:t>
+      </w:r>
+      <w:proofErr w:type="spellEnd"/>
+      <w:r>
+        <w:rPr>
+          <w:rFonts w:asciiTheme="minorHAnsi" w:hAnsiTheme="minorHAnsi" w:cstheme="minorHAnsi"/>
+          <w:b/>
+          <w:sz w:val="22"/>
+          <w:szCs w:val="22"/>
+        </w:rPr>
+        <w:t xml:space="preserve"> </w:t>
+      </w:r>
+      <w:r>
+        <w:rPr>
+          <w:rFonts w:asciiTheme="minorHAnsi" w:hAnsiTheme="minorHAnsi" w:cstheme="minorHAnsi"/>
+          <w:b/>
+          <w:sz w:val="22"/>
+          <w:szCs w:val="22"/>
+        </w:rPr>
+        <w:t>/</w:t>
+      </w:r>
+      <w:proofErr w:type="spellStart"/>
+      <w:r>
+        <w:rPr>
+          <w:rFonts w:asciiTheme="minorHAnsi" w:hAnsiTheme="minorHAnsi" w:cstheme="minorHAnsi"/>
+          <w:b/>
+          <w:sz w:val="22"/>
+          <w:szCs w:val="22"/>
+        </w:rPr>
+        <w:t>drgCalmAn_dropc</w:t>
+      </w:r>
+      <w:proofErr w:type="spellEnd"/>
+      <w:r>
+        <w:rPr>
+          <w:rFonts w:asciiTheme="minorHAnsi" w:hAnsiTheme="minorHAnsi" w:cstheme="minorHAnsi"/>
+          <w:b/>
+          <w:sz w:val="22"/>
+          <w:szCs w:val="22"/>
+        </w:rPr>
+        <w:t xml:space="preserve">. </w:t>
+      </w:r>
+      <w:r>
+        <w:rPr>
+          <w:rFonts w:asciiTheme="minorHAnsi" w:hAnsiTheme="minorHAnsi" w:cstheme="minorHAnsi"/>
+          <w:sz w:val="22"/>
+          <w:szCs w:val="22"/>
+        </w:rPr>
+        <w:t xml:space="preserve">This routine takes the output from </w:t>
+      </w:r>
+      <w:proofErr w:type="spellStart"/>
+      <w:r>
+        <w:rPr>
+          <w:rFonts w:asciiTheme="minorHAnsi" w:hAnsiTheme="minorHAnsi" w:cstheme="minorHAnsi"/>
+          <w:sz w:val="22"/>
+          <w:szCs w:val="22"/>
+        </w:rPr>
+        <w:t>drgCalmAn_script</w:t>
+      </w:r>
+      <w:proofErr w:type="spellEnd"/>
+      <w:r>
+        <w:rPr>
+          <w:rFonts w:asciiTheme="minorHAnsi" w:hAnsiTheme="minorHAnsi" w:cstheme="minorHAnsi"/>
+          <w:sz w:val="22"/>
+          <w:szCs w:val="22"/>
+        </w:rPr>
+        <w:t xml:space="preserve"> (</w:t>
+      </w:r>
+      <w:proofErr w:type="spellStart"/>
+      <w:r>
+        <w:rPr>
+          <w:rFonts w:asciiTheme="minorHAnsi" w:hAnsiTheme="minorHAnsi" w:cstheme="minorHAnsi"/>
+          <w:sz w:val="22"/>
+          <w:szCs w:val="22"/>
+        </w:rPr>
+        <w:t>file_name_</w:t>
+      </w:r>
+      <w:r>
+        <w:rPr>
+          <w:rFonts w:asciiTheme="minorHAnsi" w:hAnsiTheme="minorHAnsi" w:cstheme="minorHAnsi"/>
+          <w:color w:val="A020F0"/>
+          <w:sz w:val="22"/>
+          <w:szCs w:val="22"/>
+        </w:rPr>
+        <w:t>CalmAn.mat</w:t>
+      </w:r>
+      <w:proofErr w:type="spellEnd"/>
+      <w:r>
+        <w:rPr>
+          <w:rFonts w:asciiTheme="minorHAnsi" w:hAnsiTheme="minorHAnsi" w:cstheme="minorHAnsi"/>
+          <w:sz w:val="22"/>
+          <w:szCs w:val="22"/>
+        </w:rPr>
+        <w:t>)</w:t>
+      </w:r>
+      <w:r>
+        <w:rPr>
+          <w:rFonts w:asciiTheme="minorHAnsi" w:hAnsiTheme="minorHAnsi" w:cstheme="minorHAnsi"/>
+          <w:sz w:val="22"/>
+          <w:szCs w:val="22"/>
+        </w:rPr>
+        <w:t>, the lick recordings from the INTAN board (.</w:t>
+      </w:r>
+      <w:proofErr w:type="spellStart"/>
+      <w:r>
+        <w:rPr>
+          <w:rFonts w:asciiTheme="minorHAnsi" w:hAnsiTheme="minorHAnsi" w:cstheme="minorHAnsi"/>
+          <w:sz w:val="22"/>
+          <w:szCs w:val="22"/>
+        </w:rPr>
+        <w:t>rhd</w:t>
+      </w:r>
+      <w:proofErr w:type="spellEnd"/>
+      <w:r>
+        <w:rPr>
+          <w:rFonts w:asciiTheme="minorHAnsi" w:hAnsiTheme="minorHAnsi" w:cstheme="minorHAnsi"/>
+          <w:sz w:val="22"/>
+          <w:szCs w:val="22"/>
+        </w:rPr>
+        <w:t xml:space="preserve"> format) and metadata from </w:t>
+      </w:r>
+      <w:proofErr w:type="spellStart"/>
+      <w:r>
+        <w:rPr>
+          <w:rFonts w:asciiTheme="minorHAnsi" w:hAnsiTheme="minorHAnsi" w:cstheme="minorHAnsi"/>
+          <w:sz w:val="22"/>
+          <w:szCs w:val="22"/>
+        </w:rPr>
+        <w:t>dropcspm_hf.m</w:t>
+      </w:r>
+      <w:proofErr w:type="spellEnd"/>
+      <w:r>
+        <w:rPr>
+          <w:rFonts w:asciiTheme="minorHAnsi" w:hAnsiTheme="minorHAnsi" w:cstheme="minorHAnsi"/>
+          <w:sz w:val="22"/>
+          <w:szCs w:val="22"/>
+        </w:rPr>
+        <w:t xml:space="preserve"> to generate average </w:t>
+      </w:r>
+      <w:proofErr w:type="spellStart"/>
+      <w:r>
+        <w:rPr>
+          <w:rFonts w:asciiTheme="minorHAnsi" w:hAnsiTheme="minorHAnsi" w:cstheme="minorHAnsi"/>
+          <w:sz w:val="22"/>
+          <w:szCs w:val="22"/>
+        </w:rPr>
+        <w:t>deltaF</w:t>
+      </w:r>
+      <w:proofErr w:type="spellEnd"/>
+      <w:r>
+        <w:rPr>
+          <w:rFonts w:asciiTheme="minorHAnsi" w:hAnsiTheme="minorHAnsi" w:cstheme="minorHAnsi"/>
+          <w:sz w:val="22"/>
+          <w:szCs w:val="22"/>
+        </w:rPr>
+        <w:t xml:space="preserve">/F and lick traces. </w:t>
+      </w:r>
+    </w:p>
+    <w:p>
+      <w:pPr>
+        <w:rPr>
+          <w:rFonts w:asciiTheme="minorHAnsi" w:hAnsiTheme="minorHAnsi" w:cstheme="minorHAnsi"/>
+          <w:sz w:val="22"/>
+          <w:szCs w:val="22"/>
+        </w:rPr>
+      </w:pPr>
+    </w:p>
+    <w:p>
+      <w:pPr>
+        <w:autoSpaceDE w:val="0"/>
+        <w:autoSpaceDN w:val="0"/>
+        <w:adjustRightInd w:val="0"/>
+        <w:rPr>
+          <w:rFonts w:asciiTheme="minorHAnsi" w:hAnsiTheme="minorHAnsi" w:cstheme="minorHAnsi"/>
+          <w:color w:val="000000" w:themeColor="text1"/>
+          <w:sz w:val="22"/>
+          <w:szCs w:val="22"/>
+        </w:rPr>
+      </w:pPr>
+      <w:r>
+        <w:rPr>
+          <w:rFonts w:asciiTheme="minorHAnsi" w:hAnsiTheme="minorHAnsi" w:cstheme="minorHAnsi"/>
+          <w:color w:val="000000" w:themeColor="text1"/>
+          <w:sz w:val="22"/>
+          <w:szCs w:val="22"/>
+        </w:rPr>
+        <w:t>The output is saved in a file with the suffix _</w:t>
+      </w:r>
+      <w:proofErr w:type="spellStart"/>
+      <w:r>
+        <w:rPr>
+          <w:rFonts w:asciiTheme="minorHAnsi" w:hAnsiTheme="minorHAnsi" w:cstheme="minorHAnsi"/>
+          <w:color w:val="000000" w:themeColor="text1"/>
+          <w:sz w:val="22"/>
+          <w:szCs w:val="22"/>
+        </w:rPr>
+        <w:t>pre_per.mat</w:t>
+      </w:r>
+      <w:proofErr w:type="spellEnd"/>
+    </w:p>
+    <w:p>
+      <w:pPr>
+        <w:rPr>
+          <w:rFonts w:asciiTheme="minorHAnsi" w:hAnsiTheme="minorHAnsi" w:cstheme="minorHAnsi"/>
+          <w:sz w:val="22"/>
+          <w:szCs w:val="22"/>
+        </w:rPr>
+      </w:pPr>
+    </w:p>
+    <w:p>
+      <w:pPr>
+        <w:rPr>
+          <w:rFonts w:asciiTheme="minorHAnsi" w:hAnsiTheme="minorHAnsi" w:cstheme="minorHAnsi"/>
+          <w:sz w:val="22"/>
+          <w:szCs w:val="22"/>
+        </w:rPr>
+      </w:pPr>
+      <w:r>
+        <w:rPr>
+          <w:rFonts w:asciiTheme="minorHAnsi" w:hAnsiTheme="minorHAnsi" w:cstheme="minorHAnsi"/>
+          <w:sz w:val="22"/>
+          <w:szCs w:val="22"/>
+        </w:rPr>
+        <w:t>The output can be used for perceptron analysis, etc.</w:t>
+      </w:r>
+    </w:p>
+    <w:p>
+      <w:pPr>
+        <w:rPr>
+          <w:rFonts w:asciiTheme="minorHAnsi" w:hAnsiTheme="minorHAnsi" w:cstheme="minorHAnsi"/>
+          <w:sz w:val="22"/>
+          <w:szCs w:val="22"/>
+        </w:rPr>
+      </w:pPr>
+    </w:p>
+    <w:p>
+      <w:pPr>
+        <w:autoSpaceDE w:val="0"/>
+        <w:autoSpaceDN w:val="0"/>
+        <w:adjustRightInd w:val="0"/>
+        <w:rPr>
+          <w:rFonts w:asciiTheme="minorHAnsi" w:hAnsiTheme="minorHAnsi" w:cstheme="minorHAnsi"/>
+          <w:color w:val="000000" w:themeColor="text1"/>
+          <w:sz w:val="22"/>
+          <w:szCs w:val="22"/>
+        </w:rPr>
+      </w:pPr>
+      <w:proofErr w:type="spellStart"/>
+      <w:r>
+        <w:rPr>
+          <w:rFonts w:asciiTheme="minorHAnsi" w:hAnsiTheme="minorHAnsi" w:cstheme="minorHAnsi"/>
+          <w:b/>
+          <w:color w:val="000000" w:themeColor="text1"/>
+          <w:sz w:val="22"/>
+          <w:szCs w:val="22"/>
+        </w:rPr>
+        <w:t>CaImAnDR</w:t>
+      </w:r>
+      <w:proofErr w:type="spellEnd"/>
+      <w:r>
+        <w:rPr>
+          <w:rFonts w:asciiTheme="minorHAnsi" w:hAnsiTheme="minorHAnsi" w:cstheme="minorHAnsi"/>
+          <w:b/>
+          <w:color w:val="000000" w:themeColor="text1"/>
+          <w:sz w:val="22"/>
+          <w:szCs w:val="22"/>
+        </w:rPr>
+        <w:t>/</w:t>
+      </w:r>
+      <w:proofErr w:type="spellStart"/>
+      <w:r>
+        <w:rPr>
+          <w:rFonts w:asciiTheme="minorHAnsi" w:hAnsiTheme="minorHAnsi" w:cstheme="minorHAnsi"/>
+          <w:b/>
+          <w:color w:val="000000" w:themeColor="text1"/>
+          <w:sz w:val="22"/>
+          <w:szCs w:val="22"/>
+        </w:rPr>
+        <w:t>drgCaImAn_batch_dropc</w:t>
+      </w:r>
+      <w:proofErr w:type="spellEnd"/>
+      <w:r>
+        <w:rPr>
+          <w:rFonts w:asciiTheme="minorHAnsi" w:hAnsiTheme="minorHAnsi" w:cstheme="minorHAnsi"/>
+          <w:color w:val="000000" w:themeColor="text1"/>
+          <w:sz w:val="22"/>
+          <w:szCs w:val="22"/>
+        </w:rPr>
+        <w:t xml:space="preserve">. This </w:t>
+      </w:r>
+      <w:r>
+        <w:rPr>
+          <w:rFonts w:asciiTheme="minorHAnsi" w:hAnsiTheme="minorHAnsi" w:cstheme="minorHAnsi"/>
+          <w:color w:val="000000" w:themeColor="text1"/>
+          <w:sz w:val="22"/>
+          <w:szCs w:val="22"/>
+        </w:rPr>
+        <w:t xml:space="preserve">code takes as input the output </w:t>
+      </w:r>
+      <w:r>
+        <w:rPr>
+          <w:rFonts w:asciiTheme="minorHAnsi" w:hAnsiTheme="minorHAnsi" w:cstheme="minorHAnsi"/>
+          <w:color w:val="000000" w:themeColor="text1"/>
+          <w:sz w:val="22"/>
+          <w:szCs w:val="22"/>
+        </w:rPr>
+        <w:t xml:space="preserve">of </w:t>
+      </w:r>
+      <w:proofErr w:type="spellStart"/>
+      <w:r>
+        <w:rPr>
+          <w:rFonts w:asciiTheme="minorHAnsi" w:hAnsiTheme="minorHAnsi" w:cstheme="minorHAnsi"/>
+          <w:color w:val="000000" w:themeColor="text1"/>
+          <w:sz w:val="22"/>
+          <w:szCs w:val="22"/>
+        </w:rPr>
+        <w:t>drgCalmAn_script</w:t>
+      </w:r>
+      <w:proofErr w:type="spellEnd"/>
+      <w:r>
+        <w:rPr>
+          <w:rFonts w:asciiTheme="minorHAnsi" w:hAnsiTheme="minorHAnsi" w:cstheme="minorHAnsi"/>
+          <w:b/>
+          <w:color w:val="000000" w:themeColor="text1"/>
+          <w:sz w:val="22"/>
+          <w:szCs w:val="22"/>
+        </w:rPr>
+        <w:t xml:space="preserve"> (</w:t>
+      </w:r>
+      <w:proofErr w:type="spellStart"/>
+      <w:r>
+        <w:rPr>
+          <w:rFonts w:asciiTheme="minorHAnsi" w:hAnsiTheme="minorHAnsi" w:cstheme="minorHAnsi"/>
+          <w:sz w:val="22"/>
+          <w:szCs w:val="22"/>
+        </w:rPr>
+        <w:t>file_name_</w:t>
+      </w:r>
+      <w:r>
+        <w:rPr>
+          <w:rFonts w:asciiTheme="minorHAnsi" w:hAnsiTheme="minorHAnsi" w:cstheme="minorHAnsi"/>
+          <w:color w:val="A020F0"/>
+          <w:sz w:val="22"/>
+          <w:szCs w:val="22"/>
+        </w:rPr>
+        <w:t>CalmAn.mat</w:t>
+      </w:r>
+      <w:proofErr w:type="spellEnd"/>
+      <w:r>
+        <w:rPr>
+          <w:rFonts w:asciiTheme="minorHAnsi" w:hAnsiTheme="minorHAnsi" w:cstheme="minorHAnsi"/>
+          <w:color w:val="A020F0"/>
+          <w:sz w:val="22"/>
+          <w:szCs w:val="22"/>
+        </w:rPr>
+        <w:t>)</w:t>
+      </w:r>
+      <w:r>
+        <w:rPr>
+          <w:rFonts w:asciiTheme="minorHAnsi" w:hAnsiTheme="minorHAnsi" w:cstheme="minorHAnsi"/>
+          <w:color w:val="000000" w:themeColor="text1"/>
+          <w:sz w:val="22"/>
+          <w:szCs w:val="22"/>
+        </w:rPr>
+        <w:t>, an output file from the INTAN RHD2000 board (.</w:t>
+      </w:r>
+      <w:proofErr w:type="spellStart"/>
+      <w:r>
+        <w:rPr>
+          <w:rFonts w:asciiTheme="minorHAnsi" w:hAnsiTheme="minorHAnsi" w:cstheme="minorHAnsi"/>
+          <w:color w:val="000000" w:themeColor="text1"/>
+          <w:sz w:val="22"/>
+          <w:szCs w:val="22"/>
+        </w:rPr>
+        <w:t>rhd</w:t>
+      </w:r>
+      <w:proofErr w:type="spellEnd"/>
+      <w:r>
+        <w:rPr>
+          <w:rFonts w:asciiTheme="minorHAnsi" w:hAnsiTheme="minorHAnsi" w:cstheme="minorHAnsi"/>
+          <w:color w:val="000000" w:themeColor="text1"/>
+          <w:sz w:val="22"/>
+          <w:szCs w:val="22"/>
+        </w:rPr>
+        <w:t xml:space="preserve">) </w:t>
+      </w:r>
+      <w:r>
+        <w:rPr>
+          <w:rFonts w:asciiTheme="minorHAnsi" w:hAnsiTheme="minorHAnsi" w:cstheme="minorHAnsi"/>
+          <w:color w:val="000000" w:themeColor="text1"/>
+          <w:sz w:val="22"/>
+          <w:szCs w:val="22"/>
+        </w:rPr>
+        <w:t xml:space="preserve">that has digital output sent by the olfactometer and lick recordings </w:t>
+      </w:r>
+      <w:r>
+        <w:rPr>
+          <w:rFonts w:asciiTheme="minorHAnsi" w:hAnsiTheme="minorHAnsi" w:cstheme="minorHAnsi"/>
+          <w:color w:val="000000" w:themeColor="text1"/>
+          <w:sz w:val="22"/>
+          <w:szCs w:val="22"/>
+        </w:rPr>
+        <w:t xml:space="preserve">and a .mat file from the olfactometer with metadata on each trial. The code generates and intermediary file called </w:t>
+      </w:r>
+      <w:proofErr w:type="spellStart"/>
+      <w:r>
+        <w:rPr>
+          <w:rFonts w:asciiTheme="minorHAnsi" w:hAnsiTheme="minorHAnsi" w:cstheme="minorHAnsi"/>
+          <w:sz w:val="22"/>
+          <w:szCs w:val="22"/>
+        </w:rPr>
+        <w:t>file_name</w:t>
+      </w:r>
+      <w:r>
+        <w:rPr>
+          <w:rFonts w:asciiTheme="minorHAnsi" w:hAnsiTheme="minorHAnsi" w:cstheme="minorHAnsi"/>
+          <w:color w:val="000000" w:themeColor="text1"/>
+          <w:sz w:val="22"/>
+          <w:szCs w:val="22"/>
+        </w:rPr>
+        <w:t>_CalmAn_batch_pre_per</w:t>
+      </w:r>
+      <w:r>
+        <w:rPr>
+          <w:rFonts w:asciiTheme="minorHAnsi" w:hAnsiTheme="minorHAnsi" w:cstheme="minorHAnsi"/>
+          <w:color w:val="000000" w:themeColor="text1"/>
+          <w:sz w:val="22"/>
+          <w:szCs w:val="22"/>
+        </w:rPr>
+        <w:t>.mat</w:t>
+      </w:r>
+      <w:proofErr w:type="spellEnd"/>
+      <w:r>
+        <w:rPr>
+          <w:rFonts w:asciiTheme="minorHAnsi" w:hAnsiTheme="minorHAnsi" w:cstheme="minorHAnsi"/>
+          <w:color w:val="000000" w:themeColor="text1"/>
+          <w:sz w:val="22"/>
+          <w:szCs w:val="22"/>
+        </w:rPr>
+        <w:t>.</w:t>
+      </w:r>
+    </w:p>
+    <w:p>
+      <w:pPr>
+        <w:autoSpaceDE w:val="0"/>
+        <w:autoSpaceDN w:val="0"/>
+        <w:adjustRightInd w:val="0"/>
+        <w:rPr>
+          <w:rFonts w:asciiTheme="minorHAnsi" w:hAnsiTheme="minorHAnsi" w:cstheme="minorHAnsi"/>
+          <w:color w:val="000000" w:themeColor="text1"/>
+          <w:sz w:val="22"/>
+          <w:szCs w:val="22"/>
+        </w:rPr>
+      </w:pPr>
+    </w:p>
+    <w:p>
+      <w:pPr>
+        <w:autoSpaceDE w:val="0"/>
+        <w:autoSpaceDN w:val="0"/>
+        <w:adjustRightInd w:val="0"/>
+        <w:rPr>
+          <w:rFonts w:asciiTheme="minorHAnsi" w:hAnsiTheme="minorHAnsi" w:cstheme="minorHAnsi"/>
+          <w:color w:val="000000" w:themeColor="text1"/>
+          <w:sz w:val="22"/>
+          <w:szCs w:val="22"/>
+        </w:rPr>
+      </w:pPr>
+      <w:proofErr w:type="spellStart"/>
+      <w:r>
+        <w:rPr>
+          <w:rFonts w:asciiTheme="minorHAnsi" w:hAnsiTheme="minorHAnsi" w:cstheme="minorHAnsi"/>
+          <w:color w:val="000000" w:themeColor="text1"/>
+          <w:sz w:val="22"/>
+          <w:szCs w:val="22"/>
+        </w:rPr>
+        <w:t>do_warp</w:t>
+      </w:r>
+      <w:proofErr w:type="spellEnd"/>
+      <w:r>
+        <w:rPr>
+          <w:rFonts w:asciiTheme="minorHAnsi" w:hAnsiTheme="minorHAnsi" w:cstheme="minorHAnsi"/>
+          <w:color w:val="000000" w:themeColor="text1"/>
+          <w:sz w:val="22"/>
+          <w:szCs w:val="22"/>
+        </w:rPr>
+        <w:t xml:space="preserve">=1; </w:t>
+      </w:r>
+    </w:p>
+    <w:p>
+      <w:pPr>
+        <w:autoSpaceDE w:val="0"/>
+        <w:autoSpaceDN w:val="0"/>
+        <w:adjustRightInd w:val="0"/>
+        <w:rPr>
+          <w:rFonts w:asciiTheme="minorHAnsi" w:hAnsiTheme="minorHAnsi" w:cstheme="minorHAnsi"/>
+          <w:color w:val="000000" w:themeColor="text1"/>
+          <w:sz w:val="22"/>
+          <w:szCs w:val="22"/>
+        </w:rPr>
+      </w:pPr>
+    </w:p>
+    <w:p>
+      <w:pPr>
+        <w:autoSpaceDE w:val="0"/>
+        <w:autoSpaceDN w:val="0"/>
+        <w:adjustRightInd w:val="0"/>
+        <w:rPr>
+          <w:rFonts w:asciiTheme="minorHAnsi" w:hAnsiTheme="minorHAnsi" w:cstheme="minorHAnsi"/>
+          <w:color w:val="000000" w:themeColor="text1"/>
+          <w:sz w:val="22"/>
+          <w:szCs w:val="22"/>
+        </w:rPr>
+      </w:pPr>
+      <w:r>
+        <w:rPr>
+          <w:rFonts w:asciiTheme="minorHAnsi" w:hAnsiTheme="minorHAnsi" w:cstheme="minorHAnsi"/>
+          <w:color w:val="000000" w:themeColor="text1"/>
+          <w:sz w:val="22"/>
+          <w:szCs w:val="22"/>
+        </w:rPr>
+        <w:t>If you do not want to warp</w:t>
+      </w:r>
+    </w:p>
+    <w:p>
+      <w:pPr>
+        <w:autoSpaceDE w:val="0"/>
+        <w:autoSpaceDN w:val="0"/>
+        <w:adjustRightInd w:val="0"/>
+        <w:rPr>
+          <w:rFonts w:asciiTheme="minorHAnsi" w:hAnsiTheme="minorHAnsi" w:cstheme="minorHAnsi"/>
+          <w:color w:val="000000" w:themeColor="text1"/>
+          <w:sz w:val="22"/>
+          <w:szCs w:val="22"/>
+        </w:rPr>
+      </w:pPr>
+    </w:p>
+    <w:p>
+      <w:pPr>
+        <w:autoSpaceDE w:val="0"/>
+        <w:autoSpaceDN w:val="0"/>
+        <w:adjustRightInd w:val="0"/>
+        <w:rPr>
+          <w:rFonts w:asciiTheme="minorHAnsi" w:hAnsiTheme="minorHAnsi" w:cstheme="minorHAnsi"/>
+          <w:color w:val="000000" w:themeColor="text1"/>
+          <w:sz w:val="22"/>
+          <w:szCs w:val="22"/>
+        </w:rPr>
+      </w:pPr>
+      <w:proofErr w:type="spellStart"/>
+      <w:r>
+        <w:rPr>
+          <w:rFonts w:asciiTheme="minorHAnsi" w:hAnsiTheme="minorHAnsi" w:cstheme="minorHAnsi"/>
+          <w:color w:val="000000" w:themeColor="text1"/>
+          <w:sz w:val="22"/>
+          <w:szCs w:val="22"/>
+        </w:rPr>
+        <w:t>do_warp</w:t>
+      </w:r>
+      <w:proofErr w:type="spellEnd"/>
+      <w:r>
+        <w:rPr>
+          <w:rFonts w:asciiTheme="minorHAnsi" w:hAnsiTheme="minorHAnsi" w:cstheme="minorHAnsi"/>
+          <w:color w:val="000000" w:themeColor="text1"/>
+          <w:sz w:val="22"/>
+          <w:szCs w:val="22"/>
+        </w:rPr>
+        <w:t>=0;</w:t>
+      </w:r>
+    </w:p>
+    <w:p>
+      <w:pPr>
+        <w:autoSpaceDE w:val="0"/>
+        <w:autoSpaceDN w:val="0"/>
+        <w:adjustRightInd w:val="0"/>
+        <w:rPr>
+          <w:rFonts w:asciiTheme="minorHAnsi" w:hAnsiTheme="minorHAnsi" w:cstheme="minorHAnsi"/>
+          <w:color w:val="000000" w:themeColor="text1"/>
+          <w:sz w:val="22"/>
+          <w:szCs w:val="22"/>
+        </w:rPr>
+      </w:pPr>
+    </w:p>
+    <w:p>
+      <w:pPr>
+        <w:autoSpaceDE w:val="0"/>
+        <w:autoSpaceDN w:val="0"/>
+        <w:adjustRightInd w:val="0"/>
+        <w:rPr>
+          <w:rFonts w:asciiTheme="minorHAnsi" w:hAnsiTheme="minorHAnsi" w:cstheme="minorHAnsi"/>
+          <w:color w:val="000000" w:themeColor="text1"/>
+          <w:sz w:val="22"/>
+          <w:szCs w:val="22"/>
+        </w:rPr>
+      </w:pPr>
+      <w:r>
+        <w:rPr>
+          <w:rFonts w:asciiTheme="minorHAnsi" w:hAnsiTheme="minorHAnsi" w:cstheme="minorHAnsi"/>
+          <w:color w:val="000000" w:themeColor="text1"/>
+          <w:sz w:val="22"/>
+          <w:szCs w:val="22"/>
+        </w:rPr>
+        <w:t>You need to have a file called:</w:t>
+      </w:r>
+    </w:p>
+    <w:p>
+      <w:pPr>
+        <w:autoSpaceDE w:val="0"/>
+        <w:autoSpaceDN w:val="0"/>
+        <w:adjustRightInd w:val="0"/>
+        <w:rPr>
+          <w:rFonts w:asciiTheme="minorHAnsi" w:hAnsiTheme="minorHAnsi" w:cstheme="minorHAnsi"/>
+          <w:color w:val="000000" w:themeColor="text1"/>
+          <w:sz w:val="22"/>
+          <w:szCs w:val="22"/>
+        </w:rPr>
+      </w:pPr>
+    </w:p>
+    <w:p>
+      <w:pPr>
+        <w:autoSpaceDE w:val="0"/>
+        <w:autoSpaceDN w:val="0"/>
+        <w:adjustRightInd w:val="0"/>
+        <w:rPr>
+          <w:rFonts w:asciiTheme="minorHAnsi" w:hAnsiTheme="minorHAnsi" w:cstheme="minorHAnsi"/>
+          <w:color w:val="000000" w:themeColor="text1"/>
+          <w:sz w:val="22"/>
+          <w:szCs w:val="22"/>
+        </w:rPr>
+      </w:pPr>
+      <w:proofErr w:type="spellStart"/>
+      <w:r>
+        <w:rPr>
+          <w:rFonts w:asciiTheme="minorHAnsi" w:hAnsiTheme="minorHAnsi" w:cstheme="minorHAnsi"/>
+          <w:color w:val="FF40FF"/>
+          <w:sz w:val="22"/>
+          <w:szCs w:val="22"/>
+        </w:rPr>
+        <w:t>drgCaImAn_dropc_choices</w:t>
+      </w:r>
+      <w:r>
+        <w:rPr>
+          <w:rFonts w:asciiTheme="minorHAnsi" w:hAnsiTheme="minorHAnsi" w:cstheme="minorHAnsi"/>
+          <w:color w:val="000000" w:themeColor="text1"/>
+          <w:sz w:val="22"/>
+          <w:szCs w:val="22"/>
+        </w:rPr>
+        <w:t>_some_name.m</w:t>
+      </w:r>
+      <w:proofErr w:type="spellEnd"/>
+    </w:p>
+    <w:p>
+      <w:pPr>
+        <w:autoSpaceDE w:val="0"/>
+        <w:autoSpaceDN w:val="0"/>
+        <w:adjustRightInd w:val="0"/>
+        <w:rPr>
+          <w:rFonts w:asciiTheme="minorHAnsi" w:hAnsiTheme="minorHAnsi" w:cstheme="minorHAnsi"/>
+          <w:color w:val="000000" w:themeColor="text1"/>
+          <w:sz w:val="22"/>
+          <w:szCs w:val="22"/>
+        </w:rPr>
+      </w:pPr>
+    </w:p>
+    <w:p>
+      <w:pPr>
+        <w:autoSpaceDE w:val="0"/>
+        <w:autoSpaceDN w:val="0"/>
+        <w:adjustRightInd w:val="0"/>
+        <w:rPr>
+          <w:rFonts w:asciiTheme="minorHAnsi" w:hAnsiTheme="minorHAnsi" w:cstheme="minorHAnsi"/>
+          <w:color w:val="000000" w:themeColor="text1"/>
+          <w:sz w:val="22"/>
+          <w:szCs w:val="22"/>
+        </w:rPr>
+      </w:pPr>
+      <w:r>
+        <w:rPr>
+          <w:rFonts w:asciiTheme="minorHAnsi" w:hAnsiTheme="minorHAnsi" w:cstheme="minorHAnsi"/>
+          <w:color w:val="000000" w:themeColor="text1"/>
+          <w:sz w:val="22"/>
+          <w:szCs w:val="22"/>
+        </w:rPr>
+        <w:lastRenderedPageBreak/>
+        <w:t>that has all the files to be processed.</w:t>
+      </w:r>
+    </w:p>
+    <w:p>
+      <w:pPr>
+        <w:rPr>
+          <w:rFonts w:asciiTheme="minorHAnsi" w:hAnsiTheme="minorHAnsi" w:cstheme="minorHAnsi"/>
+          <w:bCs/>
+          <w:color w:val="000000" w:themeColor="text1"/>
+          <w:sz w:val="22"/>
+          <w:szCs w:val="22"/>
+        </w:rPr>
+      </w:pPr>
+    </w:p>
+    <w:p>
+      <w:pPr>
+        <w:rPr>
+          <w:rFonts w:asciiTheme="minorHAnsi" w:hAnsiTheme="minorHAnsi" w:cstheme="minorHAnsi"/>
+          <w:sz w:val="22"/>
+          <w:szCs w:val="22"/>
+        </w:rPr>
+      </w:pPr>
+    </w:p>
+    <w:p>
+      <w:pPr>
+        <w:autoSpaceDE w:val="0"/>
+        <w:autoSpaceDN w:val="0"/>
+        <w:adjustRightInd w:val="0"/>
+        <w:rPr>
+          <w:rFonts w:asciiTheme="minorHAnsi" w:hAnsiTheme="minorHAnsi" w:cstheme="minorHAnsi"/>
+          <w:bCs/>
+          <w:color w:val="000000" w:themeColor="text1"/>
+          <w:sz w:val="22"/>
+          <w:szCs w:val="22"/>
+        </w:rPr>
+      </w:pPr>
+      <w:proofErr w:type="spellStart"/>
+      <w:r>
+        <w:rPr>
+          <w:rFonts w:asciiTheme="minorHAnsi" w:eastAsiaTheme="minorHAnsi" w:hAnsiTheme="minorHAnsi" w:cstheme="minorHAnsi"/>
+          <w:b/>
+          <w:bCs/>
+          <w:color w:val="000000" w:themeColor="text1"/>
+          <w:sz w:val="22"/>
+          <w:szCs w:val="22"/>
+        </w:rPr>
+        <w:t>drgCaImAn_curate_components</w:t>
+      </w:r>
+      <w:proofErr w:type="spellEnd"/>
+      <w:r>
+        <w:rPr>
+          <w:rFonts w:asciiTheme="minorHAnsi" w:eastAsiaTheme="minorHAnsi" w:hAnsiTheme="minorHAnsi" w:cstheme="minorHAnsi"/>
+          <w:b/>
+          <w:bCs/>
+          <w:color w:val="000000" w:themeColor="text1"/>
+          <w:sz w:val="22"/>
+          <w:szCs w:val="22"/>
+        </w:rPr>
+        <w:t xml:space="preserve"> </w:t>
+      </w:r>
+      <w:r>
+        <w:rPr>
+          <w:rFonts w:asciiTheme="minorHAnsi" w:eastAsiaTheme="minorHAnsi" w:hAnsiTheme="minorHAnsi" w:cstheme="minorHAnsi"/>
+          <w:color w:val="000000" w:themeColor="text1"/>
+          <w:sz w:val="22"/>
+          <w:szCs w:val="22"/>
+        </w:rPr>
+        <w:t xml:space="preserve">uses as input the output of </w:t>
+      </w:r>
+      <w:proofErr w:type="spellStart"/>
+      <w:r>
+        <w:rPr>
+          <w:rFonts w:asciiTheme="minorHAnsi" w:hAnsiTheme="minorHAnsi" w:cstheme="minorHAnsi"/>
+          <w:bCs/>
+          <w:color w:val="000000" w:themeColor="text1"/>
+          <w:sz w:val="22"/>
+          <w:szCs w:val="22"/>
+        </w:rPr>
+        <w:t>drgCalmAn_script</w:t>
+      </w:r>
+      <w:proofErr w:type="spellEnd"/>
+      <w:r>
+        <w:rPr>
+          <w:rFonts w:asciiTheme="minorHAnsi" w:hAnsiTheme="minorHAnsi" w:cstheme="minorHAnsi"/>
+          <w:bCs/>
+          <w:color w:val="000000" w:themeColor="text1"/>
+          <w:sz w:val="22"/>
+          <w:szCs w:val="22"/>
+        </w:rPr>
+        <w:t xml:space="preserve">. It shows the ROI contours, it calculates the histogram of ROI sizes, </w:t>
+      </w:r>
+      <w:r>
+        <w:rPr>
+          <w:rFonts w:asciiTheme="minorHAnsi" w:hAnsiTheme="minorHAnsi" w:cstheme="minorHAnsi"/>
+          <w:bCs/>
+          <w:color w:val="000000" w:themeColor="text1"/>
+          <w:sz w:val="22"/>
+          <w:szCs w:val="22"/>
+        </w:rPr>
+        <w:t xml:space="preserve">and it shows the per ROI </w:t>
+      </w:r>
+      <w:proofErr w:type="spellStart"/>
+      <w:r>
+        <w:rPr>
+          <w:rFonts w:asciiTheme="minorHAnsi" w:hAnsiTheme="minorHAnsi" w:cstheme="minorHAnsi"/>
+          <w:bCs/>
+          <w:color w:val="000000" w:themeColor="text1"/>
+          <w:sz w:val="22"/>
+          <w:szCs w:val="22"/>
+        </w:rPr>
+        <w:t>timecourse</w:t>
+      </w:r>
+      <w:proofErr w:type="spellEnd"/>
+      <w:r>
+        <w:rPr>
+          <w:rFonts w:asciiTheme="minorHAnsi" w:hAnsiTheme="minorHAnsi" w:cstheme="minorHAnsi"/>
+          <w:bCs/>
+          <w:color w:val="000000" w:themeColor="text1"/>
+          <w:sz w:val="22"/>
+          <w:szCs w:val="22"/>
+        </w:rPr>
+        <w:t>.</w:t>
+      </w:r>
+    </w:p>
+    <w:p>
+      <w:pPr>
+        <w:autoSpaceDE w:val="0"/>
+        <w:autoSpaceDN w:val="0"/>
+        <w:adjustRightInd w:val="0"/>
+        <w:rPr>
+          <w:rFonts w:asciiTheme="minorHAnsi" w:hAnsiTheme="minorHAnsi" w:cstheme="minorHAnsi"/>
+          <w:bCs/>
+          <w:color w:val="000000" w:themeColor="text1"/>
+          <w:sz w:val="22"/>
+          <w:szCs w:val="22"/>
+        </w:rPr>
+      </w:pPr>
+    </w:p>
+    <w:p>
+      <w:pPr>
+        <w:autoSpaceDE w:val="0"/>
+        <w:autoSpaceDN w:val="0"/>
+        <w:adjustRightInd w:val="0"/>
+        <w:rPr>
+          <w:rFonts w:ascii="Arial" w:eastAsiaTheme="minorHAnsi" w:hAnsi="Arial" w:cs="Arial"/>
+          <w:sz w:val="22"/>
+          <w:szCs w:val="22"/>
+        </w:rPr>
+      </w:pPr>
       <w:bookmarkStart w:id="0" w:name="_GoBack"/>
-      <w:bookmarkEnd w:id="0"/>
-    </w:p>
-    <w:p>
-      <w:pPr>
-        <w:rPr>
-          <w:rFonts w:asciiTheme="minorHAnsi" w:hAnsiTheme="minorHAnsi" w:cstheme="minorHAnsi"/>
-          <w:sz w:val="22"/>
-          <w:szCs w:val="22"/>
-        </w:rPr>
-      </w:pPr>
-    </w:p>
-    <w:p>
-      <w:pPr>
-        <w:rPr>
-          <w:rFonts w:asciiTheme="minorHAnsi" w:hAnsiTheme="minorHAnsi" w:cstheme="minorHAnsi"/>
-          <w:b/>
+      <w:proofErr w:type="spellStart"/>
+      <w:r>
+        <w:rPr>
+          <w:rFonts w:ascii="Arial" w:eastAsiaTheme="minorHAnsi" w:hAnsi="Arial" w:cs="Arial"/>
+          <w:b/>
+          <w:bCs/>
+          <w:color w:val="000000"/>
+          <w:sz w:val="22"/>
+          <w:szCs w:val="22"/>
+        </w:rPr>
+        <w:t>drgCaImAnBatchPerSessionPerROI</w:t>
+      </w:r>
+      <w:proofErr w:type="spellEnd"/>
+      <w:r>
+        <w:rPr>
+          <w:rFonts w:ascii="Arial" w:eastAsiaTheme="minorHAnsi" w:hAnsi="Arial" w:cs="Arial"/>
+          <w:color w:val="000000"/>
+          <w:sz w:val="22"/>
+          <w:szCs w:val="22"/>
+        </w:rPr>
+        <w:t xml:space="preserve"> </w:t>
+      </w:r>
+      <w:r>
+        <w:rPr>
+          <w:rFonts w:ascii="Arial" w:eastAsiaTheme="minorHAnsi" w:hAnsi="Arial" w:cs="Arial"/>
+          <w:color w:val="000000" w:themeColor="text1"/>
+          <w:sz w:val="22"/>
+          <w:szCs w:val="22"/>
+        </w:rPr>
+        <w:t xml:space="preserve">uses as input the output of </w:t>
+      </w:r>
+      <w:proofErr w:type="spellStart"/>
+      <w:r>
+        <w:rPr>
+          <w:rFonts w:ascii="Arial" w:hAnsi="Arial" w:cs="Arial"/>
+          <w:bCs/>
+          <w:color w:val="000000" w:themeColor="text1"/>
+          <w:sz w:val="22"/>
+          <w:szCs w:val="22"/>
+        </w:rPr>
+        <w:t>drgCaImAn_batch_dropc</w:t>
+      </w:r>
+      <w:proofErr w:type="spellEnd"/>
+      <w:r>
+        <w:rPr>
+          <w:rFonts w:ascii="Arial" w:hAnsi="Arial" w:cs="Arial"/>
+          <w:bCs/>
+          <w:color w:val="000000" w:themeColor="text1"/>
+          <w:sz w:val="22"/>
+          <w:szCs w:val="22"/>
+        </w:rPr>
+        <w:t xml:space="preserve">. It shows the ROI contours, it calculates the histogram of ROI sizes, and it shows the per ROI </w:t>
+      </w:r>
+      <w:proofErr w:type="spellStart"/>
+      <w:r>
+        <w:rPr>
+          <w:rFonts w:ascii="Arial" w:hAnsi="Arial" w:cs="Arial"/>
+          <w:bCs/>
+          <w:color w:val="000000" w:themeColor="text1"/>
+          <w:sz w:val="22"/>
+          <w:szCs w:val="22"/>
+        </w:rPr>
+        <w:t>dFF</w:t>
+      </w:r>
+      <w:proofErr w:type="spellEnd"/>
+      <w:r>
+        <w:rPr>
+          <w:rFonts w:ascii="Arial" w:hAnsi="Arial" w:cs="Arial"/>
+          <w:bCs/>
+          <w:color w:val="000000" w:themeColor="text1"/>
+          <w:sz w:val="22"/>
+          <w:szCs w:val="22"/>
+        </w:rPr>
+        <w:t xml:space="preserve"> changes</w:t>
+      </w:r>
+      <w:r>
+        <w:rPr>
+          <w:rFonts w:ascii="Arial" w:hAnsi="Arial" w:cs="Arial"/>
+          <w:bCs/>
+          <w:color w:val="000000" w:themeColor="text1"/>
+          <w:sz w:val="22"/>
+          <w:szCs w:val="22"/>
+        </w:rPr>
+        <w:t>.</w:t>
+      </w:r>
+    </w:p>
+    <w:bookmarkEnd w:id="0"/>
+    <w:p>
+      <w:pPr>
+        <w:autoSpaceDE w:val="0"/>
+        <w:autoSpaceDN w:val="0"/>
+        <w:adjustRightInd w:val="0"/>
+        <w:rPr>
+          <w:rFonts w:asciiTheme="minorHAnsi" w:hAnsiTheme="minorHAnsi" w:cstheme="minorHAnsi"/>
+          <w:bCs/>
+          <w:color w:val="000000" w:themeColor="text1"/>
+          <w:sz w:val="22"/>
+          <w:szCs w:val="22"/>
+        </w:rPr>
+      </w:pPr>
+    </w:p>
+    <w:p>
+      <w:pPr>
+        <w:autoSpaceDE w:val="0"/>
+        <w:autoSpaceDN w:val="0"/>
+        <w:adjustRightInd w:val="0"/>
+        <w:rPr>
+          <w:rFonts w:asciiTheme="minorHAnsi" w:hAnsiTheme="minorHAnsi" w:cstheme="minorHAnsi"/>
+          <w:color w:val="000000" w:themeColor="text1"/>
+          <w:sz w:val="22"/>
+          <w:szCs w:val="22"/>
+        </w:rPr>
+      </w:pPr>
+      <w:r>
+        <w:rPr>
+          <w:rFonts w:asciiTheme="minorHAnsi" w:hAnsiTheme="minorHAnsi" w:cstheme="minorHAnsi"/>
+          <w:noProof/>
+          <w:color w:val="000000" w:themeColor="text1"/>
+          <w:sz w:val="22"/>
+          <w:szCs w:val="22"/>
+        </w:rPr>
+        <w:drawing>
+          <wp:inline distT="0" distB="0" distL="0" distR="0" wp14:anchorId="1E67DE01" wp14:editId="14C3AD6E">
+            <wp:extent cx="5943600" cy="2338070"/>
+            <wp:effectExtent l="0" t="0" r="0" b="0"/>
+            <wp:docPr id="5" name="Picture 5" descr="A picture containing screenshot, sky&#10;&#10;Description automatically generated"/>
+            <wp:cNvGraphicFramePr>
+              <a:graphicFrameLocks xmlns:a="http://schemas.openxmlformats.org/drawingml/2006/main" noChangeAspect="1"/>
+            </wp:cNvGraphicFramePr>
+            <a:graphic xmlns:a="http://schemas.openxmlformats.org/drawingml/2006/main">
+              <a:graphicData uri="http://schemas.openxmlformats.org/drawingml/2006/picture">
+                <pic:pic xmlns:pic="http://schemas.openxmlformats.org/drawingml/2006/picture">
+                  <pic:nvPicPr>
+                    <pic:cNvPr id="5" name="Screen Shot 2020-02-03 at 2.56.01 PM.png"/>
+                    <pic:cNvPicPr/>
+                  </pic:nvPicPr>
+                  <pic:blipFill>
+                    <a:blip r:embed="rId6">
+                      <a:extLst>
+                        <a:ext uri="{28A0092B-C50C-407E-A947-70E740481C1C}">
+                          <a14:useLocalDpi xmlns:a14="http://schemas.microsoft.com/office/drawing/2010/main" val="0"/>
+                        </a:ext>
+                      </a:extLst>
+                    </a:blip>
+                    <a:stretch>
+                      <a:fillRect/>
+                    </a:stretch>
+                  </pic:blipFill>
+                  <pic:spPr>
+                    <a:xfrm>
+                      <a:off x="0" y="0"/>
+                      <a:ext cx="5943600" cy="2338070"/>
+                    </a:xfrm>
+                    <a:prstGeom prst="rect">
+                      <a:avLst/>
+                    </a:prstGeom>
+                  </pic:spPr>
+                </pic:pic>
+              </a:graphicData>
+            </a:graphic>
+          </wp:inline>
+        </w:drawing>
+      </w:r>
+    </w:p>
+    <w:p>
+      <w:pPr>
+        <w:autoSpaceDE w:val="0"/>
+        <w:autoSpaceDN w:val="0"/>
+        <w:adjustRightInd w:val="0"/>
+        <w:rPr>
+          <w:rFonts w:asciiTheme="minorHAnsi" w:hAnsiTheme="minorHAnsi" w:cstheme="minorHAnsi"/>
+          <w:bCs/>
+          <w:i/>
+          <w:iCs/>
+          <w:color w:val="000000" w:themeColor="text1"/>
+          <w:sz w:val="22"/>
+          <w:szCs w:val="22"/>
+          <w:u w:val="single"/>
+        </w:rPr>
+      </w:pPr>
+      <w:proofErr w:type="spellStart"/>
+      <w:r>
+        <w:rPr>
+          <w:rFonts w:asciiTheme="minorHAnsi" w:hAnsiTheme="minorHAnsi" w:cstheme="minorHAnsi"/>
+          <w:b/>
+          <w:color w:val="000000" w:themeColor="text1"/>
+          <w:sz w:val="22"/>
+          <w:szCs w:val="22"/>
+        </w:rPr>
+        <w:t>drgCaImAnBatchPerSessionPerTrial</w:t>
+      </w:r>
+      <w:proofErr w:type="spellEnd"/>
+      <w:r>
+        <w:rPr>
+          <w:rFonts w:asciiTheme="minorHAnsi" w:hAnsiTheme="minorHAnsi" w:cstheme="minorHAnsi"/>
+          <w:b/>
+          <w:color w:val="000000" w:themeColor="text1"/>
+          <w:sz w:val="22"/>
+          <w:szCs w:val="22"/>
+        </w:rPr>
+        <w:t xml:space="preserve"> </w:t>
+      </w:r>
+      <w:r>
+        <w:rPr>
+          <w:rFonts w:asciiTheme="minorHAnsi" w:hAnsiTheme="minorHAnsi" w:cstheme="minorHAnsi"/>
+          <w:bCs/>
+          <w:color w:val="000000" w:themeColor="text1"/>
+          <w:sz w:val="22"/>
+          <w:szCs w:val="22"/>
+        </w:rPr>
+        <w:t xml:space="preserve">is used for Figure 2 of Ming’s paper. It calculates the per trial </w:t>
+      </w:r>
+      <w:proofErr w:type="spellStart"/>
+      <w:r>
+        <w:rPr>
+          <w:rFonts w:asciiTheme="minorHAnsi" w:hAnsiTheme="minorHAnsi" w:cstheme="minorHAnsi"/>
+          <w:bCs/>
+          <w:color w:val="000000" w:themeColor="text1"/>
+          <w:sz w:val="22"/>
+          <w:szCs w:val="22"/>
+        </w:rPr>
+        <w:t>dFF</w:t>
+      </w:r>
+      <w:proofErr w:type="spellEnd"/>
+      <w:r>
+        <w:rPr>
+          <w:rFonts w:asciiTheme="minorHAnsi" w:hAnsiTheme="minorHAnsi" w:cstheme="minorHAnsi"/>
+          <w:bCs/>
+          <w:color w:val="000000" w:themeColor="text1"/>
+          <w:sz w:val="22"/>
+          <w:szCs w:val="22"/>
+        </w:rPr>
+        <w:t>.</w:t>
+      </w:r>
+    </w:p>
+    <w:p>
+      <w:pPr>
+        <w:autoSpaceDE w:val="0"/>
+        <w:autoSpaceDN w:val="0"/>
+        <w:adjustRightInd w:val="0"/>
+        <w:rPr>
+          <w:rFonts w:asciiTheme="minorHAnsi" w:hAnsiTheme="minorHAnsi" w:cstheme="minorHAnsi"/>
+          <w:color w:val="000000" w:themeColor="text1"/>
+          <w:sz w:val="22"/>
+          <w:szCs w:val="22"/>
+        </w:rPr>
+      </w:pPr>
+      <w:r>
+        <w:rPr>
+          <w:rFonts w:asciiTheme="minorHAnsi" w:hAnsiTheme="minorHAnsi" w:cstheme="minorHAnsi"/>
+          <w:color w:val="000000" w:themeColor="text1"/>
+          <w:sz w:val="22"/>
+          <w:szCs w:val="22"/>
+        </w:rPr>
+        <w:t>Needs a choices file such as drgCaImAnChoicesDiego20180910</w:t>
+      </w:r>
+      <w:r>
+        <w:rPr>
+          <w:rFonts w:asciiTheme="minorHAnsi" w:hAnsiTheme="minorHAnsi" w:cstheme="minorHAnsi"/>
+          <w:color w:val="000000" w:themeColor="text1"/>
+          <w:sz w:val="22"/>
+          <w:szCs w:val="22"/>
+        </w:rPr>
+        <w:t xml:space="preserve">_mmPVG04_Cerebellum. Needs the output files from </w:t>
+      </w:r>
+      <w:proofErr w:type="spellStart"/>
+      <w:r>
+        <w:rPr>
+          <w:rFonts w:asciiTheme="minorHAnsi" w:hAnsiTheme="minorHAnsi" w:cstheme="minorHAnsi"/>
+          <w:color w:val="000000" w:themeColor="text1"/>
+          <w:sz w:val="22"/>
+          <w:szCs w:val="22"/>
+        </w:rPr>
+        <w:t>drgCaImAn_batch_dropc.m</w:t>
+      </w:r>
+      <w:proofErr w:type="spellEnd"/>
+    </w:p>
+    <w:p>
+      <w:pPr>
+        <w:autoSpaceDE w:val="0"/>
+        <w:autoSpaceDN w:val="0"/>
+        <w:adjustRightInd w:val="0"/>
+        <w:rPr>
+          <w:rFonts w:asciiTheme="minorHAnsi" w:hAnsiTheme="minorHAnsi" w:cstheme="minorHAnsi"/>
+          <w:b/>
+          <w:color w:val="000000" w:themeColor="text1"/>
+          <w:sz w:val="22"/>
+          <w:szCs w:val="22"/>
+        </w:rPr>
+      </w:pPr>
+    </w:p>
+    <w:p>
+      <w:pPr>
+        <w:autoSpaceDE w:val="0"/>
+        <w:autoSpaceDN w:val="0"/>
+        <w:adjustRightInd w:val="0"/>
+        <w:rPr>
+          <w:rFonts w:asciiTheme="minorHAnsi" w:hAnsiTheme="minorHAnsi" w:cstheme="minorHAnsi"/>
+          <w:color w:val="000000" w:themeColor="text1"/>
           <w:sz w:val="22"/>
           <w:szCs w:val="22"/>
         </w:rPr>
@@ -777,6 +1919,100 @@
         <w:rPr>
           <w:rFonts w:asciiTheme="minorHAnsi" w:hAnsiTheme="minorHAnsi" w:cstheme="minorHAnsi"/>
           <w:b/>
+          <w:color w:val="000000" w:themeColor="text1"/>
+          <w:sz w:val="22"/>
+          <w:szCs w:val="22"/>
+        </w:rPr>
+        <w:t xml:space="preserve"> /</w:t>
+      </w:r>
+      <w:proofErr w:type="spellStart"/>
+      <w:r>
+        <w:rPr>
+          <w:rFonts w:asciiTheme="minorHAnsi" w:hAnsiTheme="minorHAnsi" w:cstheme="minorHAnsi"/>
+          <w:b/>
+          <w:color w:val="000000" w:themeColor="text1"/>
+          <w:sz w:val="22"/>
+          <w:szCs w:val="22"/>
+        </w:rPr>
+        <w:t>drgCaImAn_dropc_correlation</w:t>
+      </w:r>
+      <w:proofErr w:type="spellEnd"/>
+      <w:r>
+        <w:rPr>
+          <w:rFonts w:asciiTheme="minorHAnsi" w:hAnsiTheme="minorHAnsi" w:cstheme="minorHAnsi"/>
+          <w:b/>
+          <w:color w:val="000000" w:themeColor="text1"/>
+          <w:sz w:val="22"/>
+          <w:szCs w:val="22"/>
+        </w:rPr>
+        <w:t xml:space="preserve">. </w:t>
+      </w:r>
+      <w:r>
+        <w:rPr>
+          <w:rFonts w:asciiTheme="minorHAnsi" w:hAnsiTheme="minorHAnsi" w:cstheme="minorHAnsi"/>
+          <w:sz w:val="22"/>
+          <w:szCs w:val="22"/>
+        </w:rPr>
+        <w:t xml:space="preserve">This routine takes the output from </w:t>
+      </w:r>
+      <w:proofErr w:type="spellStart"/>
+      <w:r>
+        <w:rPr>
+          <w:rFonts w:asciiTheme="minorHAnsi" w:hAnsiTheme="minorHAnsi" w:cstheme="minorHAnsi"/>
+          <w:sz w:val="22"/>
+          <w:szCs w:val="22"/>
+        </w:rPr>
+        <w:t>drgCalmAn_script</w:t>
+      </w:r>
+      <w:proofErr w:type="spellEnd"/>
+      <w:r>
+        <w:rPr>
+          <w:rFonts w:asciiTheme="minorHAnsi" w:hAnsiTheme="minorHAnsi" w:cstheme="minorHAnsi"/>
+          <w:sz w:val="22"/>
+          <w:szCs w:val="22"/>
+        </w:rPr>
+        <w:t xml:space="preserve"> (</w:t>
+      </w:r>
+      <w:proofErr w:type="spellStart"/>
+      <w:r>
+        <w:rPr>
+          <w:rFonts w:asciiTheme="minorHAnsi" w:hAnsiTheme="minorHAnsi" w:cstheme="minorHAnsi"/>
+          <w:sz w:val="22"/>
+          <w:szCs w:val="22"/>
+        </w:rPr>
+        <w:t>file_name_</w:t>
+      </w:r>
+      <w:r>
+        <w:rPr>
+          <w:rFonts w:asciiTheme="minorHAnsi" w:hAnsiTheme="minorHAnsi" w:cstheme="minorHAnsi"/>
+          <w:color w:val="A020F0"/>
+          <w:sz w:val="22"/>
+          <w:szCs w:val="22"/>
+        </w:rPr>
+        <w:t>CalmAn.mat</w:t>
+      </w:r>
+      <w:proofErr w:type="spellEnd"/>
+      <w:r>
+        <w:rPr>
+          <w:rFonts w:asciiTheme="minorHAnsi" w:hAnsiTheme="minorHAnsi" w:cstheme="minorHAnsi"/>
+          <w:sz w:val="22"/>
+          <w:szCs w:val="22"/>
+        </w:rPr>
+        <w:t>), the lick recordings from the INTAN board (.</w:t>
+      </w:r>
+      <w:proofErr w:type="spellStart"/>
+      <w:r>
+        <w:rPr>
+          <w:rFonts w:asciiTheme="minorHAnsi" w:hAnsiTheme="minorHAnsi" w:cstheme="minorHAnsi"/>
+          <w:sz w:val="22"/>
+          <w:szCs w:val="22"/>
+        </w:rPr>
+        <w:t>rhd</w:t>
+      </w:r>
+      <w:proofErr w:type="spellEnd"/>
+      <w:r>
+        <w:rPr>
+          <w:rFonts w:asciiTheme="minorHAnsi" w:hAnsiTheme="minorHAnsi" w:cstheme="minorHAnsi"/>
           <w:sz w:val="22"/>
           <w:szCs w:val="22"/>
         </w:rPr>
@@ -785,115 +2021,17 @@
       <w:r>
         <w:rPr>
           <w:rFonts w:asciiTheme="minorHAnsi" w:hAnsiTheme="minorHAnsi" w:cstheme="minorHAnsi"/>
-          <w:b/>
-          <w:sz w:val="22"/>
-          <w:szCs w:val="22"/>
-        </w:rPr>
-        <w:t>/</w:t>
-      </w:r>
-      <w:proofErr w:type="spellStart"/>
-      <w:r>
-        <w:rPr>
-          <w:rFonts w:asciiTheme="minorHAnsi" w:hAnsiTheme="minorHAnsi" w:cstheme="minorHAnsi"/>
-          <w:b/>
-          <w:sz w:val="22"/>
-          <w:szCs w:val="22"/>
-        </w:rPr>
-        <w:t>drgCalmAn_dropc</w:t>
-      </w:r>
-      <w:proofErr w:type="spellEnd"/>
-      <w:r>
-        <w:rPr>
-          <w:rFonts w:asciiTheme="minorHAnsi" w:hAnsiTheme="minorHAnsi" w:cstheme="minorHAnsi"/>
-          <w:b/>
-          <w:sz w:val="22"/>
-          <w:szCs w:val="22"/>
-        </w:rPr>
-        <w:t xml:space="preserve">. </w:t>
-      </w:r>
-      <w:r>
-        <w:rPr>
-          <w:rFonts w:asciiTheme="minorHAnsi" w:hAnsiTheme="minorHAnsi" w:cstheme="minorHAnsi"/>
-          <w:sz w:val="22"/>
-          <w:szCs w:val="22"/>
-        </w:rPr>
-        <w:t xml:space="preserve">This routine takes the output from </w:t>
-      </w:r>
-      <w:proofErr w:type="spellStart"/>
-      <w:r>
-        <w:rPr>
-          <w:rFonts w:asciiTheme="minorHAnsi" w:hAnsiTheme="minorHAnsi" w:cstheme="minorHAnsi"/>
-          <w:sz w:val="22"/>
-          <w:szCs w:val="22"/>
-        </w:rPr>
-        <w:t>drgCalmAn_script</w:t>
-      </w:r>
-      <w:proofErr w:type="spellEnd"/>
-      <w:r>
-        <w:rPr>
-          <w:rFonts w:asciiTheme="minorHAnsi" w:hAnsiTheme="minorHAnsi" w:cstheme="minorHAnsi"/>
-          <w:sz w:val="22"/>
-          <w:szCs w:val="22"/>
-        </w:rPr>
-        <w:t xml:space="preserve"> (</w:t>
-      </w:r>
-      <w:proofErr w:type="spellStart"/>
-      <w:r>
-        <w:rPr>
-          <w:rFonts w:asciiTheme="minorHAnsi" w:hAnsiTheme="minorHAnsi" w:cstheme="minorHAnsi"/>
-          <w:sz w:val="22"/>
-          <w:szCs w:val="22"/>
-        </w:rPr>
-        <w:t>file_name_</w:t>
-      </w:r>
-      <w:r>
-        <w:rPr>
-          <w:rFonts w:asciiTheme="minorHAnsi" w:hAnsiTheme="minorHAnsi" w:cstheme="minorHAnsi"/>
-          <w:color w:val="A020F0"/>
-          <w:sz w:val="22"/>
-          <w:szCs w:val="22"/>
-        </w:rPr>
-        <w:t>CalmAn.mat</w:t>
-      </w:r>
-      <w:proofErr w:type="spellEnd"/>
-      <w:r>
-        <w:rPr>
-          <w:rFonts w:asciiTheme="minorHAnsi" w:hAnsiTheme="minorHAnsi" w:cstheme="minorHAnsi"/>
-          <w:sz w:val="22"/>
-          <w:szCs w:val="22"/>
-        </w:rPr>
-        <w:t>)</w:t>
-      </w:r>
-      <w:r>
-        <w:rPr>
-          <w:rFonts w:asciiTheme="minorHAnsi" w:hAnsiTheme="minorHAnsi" w:cstheme="minorHAnsi"/>
-          <w:sz w:val="22"/>
-          <w:szCs w:val="22"/>
-        </w:rPr>
-        <w:t>, the lick recordings from the INTAN board (.</w:t>
-      </w:r>
-      <w:proofErr w:type="spellStart"/>
-      <w:r>
-        <w:rPr>
-          <w:rFonts w:asciiTheme="minorHAnsi" w:hAnsiTheme="minorHAnsi" w:cstheme="minorHAnsi"/>
-          <w:sz w:val="22"/>
-          <w:szCs w:val="22"/>
-        </w:rPr>
-        <w:t>rhd</w:t>
-      </w:r>
-      <w:proofErr w:type="spellEnd"/>
-      <w:r>
-        <w:rPr>
-          <w:rFonts w:asciiTheme="minorHAnsi" w:hAnsiTheme="minorHAnsi" w:cstheme="minorHAnsi"/>
-          <w:sz w:val="22"/>
-          <w:szCs w:val="22"/>
-        </w:rPr>
-        <w:t xml:space="preserve"> format) and metadata from </w:t>
-      </w:r>
-      <w:proofErr w:type="spellStart"/>
-      <w:r>
-        <w:rPr>
-          <w:rFonts w:asciiTheme="minorHAnsi" w:hAnsiTheme="minorHAnsi" w:cstheme="minorHAnsi"/>
+          <w:color w:val="000000" w:themeColor="text1"/>
+          <w:sz w:val="22"/>
+          <w:szCs w:val="22"/>
+        </w:rPr>
+        <w:t xml:space="preserve">format) and metadata from </w:t>
+      </w:r>
+      <w:proofErr w:type="spellStart"/>
+      <w:r>
+        <w:rPr>
+          <w:rFonts w:asciiTheme="minorHAnsi" w:hAnsiTheme="minorHAnsi" w:cstheme="minorHAnsi"/>
+          <w:color w:val="000000" w:themeColor="text1"/>
           <w:sz w:val="22"/>
           <w:szCs w:val="22"/>
         </w:rPr>
@@ -903,115 +2041,60 @@
       <w:r>
         <w:rPr>
           <w:rFonts w:asciiTheme="minorHAnsi" w:hAnsiTheme="minorHAnsi" w:cstheme="minorHAnsi"/>
-          <w:sz w:val="22"/>
-          <w:szCs w:val="22"/>
-        </w:rPr>
-        <w:t xml:space="preserve"> to generate average </w:t>
-      </w:r>
-      <w:proofErr w:type="spellStart"/>
-      <w:r>
-        <w:rPr>
-          <w:rFonts w:asciiTheme="minorHAnsi" w:hAnsiTheme="minorHAnsi" w:cstheme="minorHAnsi"/>
-          <w:sz w:val="22"/>
-          <w:szCs w:val="22"/>
-        </w:rPr>
-        <w:t>deltaF</w:t>
-      </w:r>
-      <w:proofErr w:type="spellEnd"/>
-      <w:r>
-        <w:rPr>
-          <w:rFonts w:asciiTheme="minorHAnsi" w:hAnsiTheme="minorHAnsi" w:cstheme="minorHAnsi"/>
-          <w:sz w:val="22"/>
-          <w:szCs w:val="22"/>
-        </w:rPr>
-        <w:t xml:space="preserve">/F and lick traces. </w:t>
-      </w:r>
-    </w:p>
-    <w:p>
-      <w:pPr>
-        <w:rPr>
-          <w:rFonts w:asciiTheme="minorHAnsi" w:hAnsiTheme="minorHAnsi" w:cstheme="minorHAnsi"/>
-          <w:sz w:val="22"/>
-          <w:szCs w:val="22"/>
-        </w:rPr>
-      </w:pPr>
-    </w:p>
-    <w:p>
-      <w:pPr>
-        <w:autoSpaceDE w:val="0"/>
-        <w:autoSpaceDN w:val="0"/>
-        <w:adjustRightInd w:val="0"/>
-        <w:rPr>
-          <w:rFonts w:asciiTheme="minorHAnsi" w:hAnsiTheme="minorHAnsi" w:cstheme="minorHAnsi"/>
-          <w:color w:val="000000" w:themeColor="text1"/>
-          <w:sz w:val="22"/>
-          <w:szCs w:val="22"/>
-        </w:rPr>
-      </w:pPr>
-      <w:r>
-        <w:rPr>
-          <w:rFonts w:asciiTheme="minorHAnsi" w:hAnsiTheme="minorHAnsi" w:cstheme="minorHAnsi"/>
-          <w:color w:val="000000" w:themeColor="text1"/>
-          <w:sz w:val="22"/>
-          <w:szCs w:val="22"/>
-        </w:rPr>
-        <w:t>The output is saved in a file with the suffix _</w:t>
-      </w:r>
-      <w:proofErr w:type="spellStart"/>
-      <w:r>
-        <w:rPr>
-          <w:rFonts w:asciiTheme="minorHAnsi" w:hAnsiTheme="minorHAnsi" w:cstheme="minorHAnsi"/>
-          <w:color w:val="000000" w:themeColor="text1"/>
-          <w:sz w:val="22"/>
-          <w:szCs w:val="22"/>
-        </w:rPr>
-        <w:t>pre_per.mat</w:t>
-      </w:r>
-      <w:proofErr w:type="spellEnd"/>
-    </w:p>
-    <w:p>
-      <w:pPr>
-        <w:rPr>
-          <w:rFonts w:asciiTheme="minorHAnsi" w:hAnsiTheme="minorHAnsi" w:cstheme="minorHAnsi"/>
-          <w:sz w:val="22"/>
-          <w:szCs w:val="22"/>
-        </w:rPr>
-      </w:pPr>
-    </w:p>
-    <w:p>
-      <w:pPr>
-        <w:rPr>
-          <w:rFonts w:asciiTheme="minorHAnsi" w:hAnsiTheme="minorHAnsi" w:cstheme="minorHAnsi"/>
-          <w:sz w:val="22"/>
-          <w:szCs w:val="22"/>
-        </w:rPr>
-      </w:pPr>
-      <w:r>
-        <w:rPr>
-          <w:rFonts w:asciiTheme="minorHAnsi" w:hAnsiTheme="minorHAnsi" w:cstheme="minorHAnsi"/>
-          <w:sz w:val="22"/>
-          <w:szCs w:val="22"/>
-        </w:rPr>
-        <w:t>The output can be used for perceptron analysis, etc.</w:t>
-      </w:r>
-    </w:p>
-    <w:p>
-      <w:pPr>
-        <w:rPr>
-          <w:rFonts w:asciiTheme="minorHAnsi" w:hAnsiTheme="minorHAnsi" w:cstheme="minorHAnsi"/>
-          <w:sz w:val="22"/>
-          <w:szCs w:val="22"/>
-        </w:rPr>
-      </w:pPr>
-    </w:p>
-    <w:p>
-      <w:pPr>
-        <w:autoSpaceDE w:val="0"/>
-        <w:autoSpaceDN w:val="0"/>
-        <w:adjustRightInd w:val="0"/>
-        <w:rPr>
-          <w:rFonts w:asciiTheme="minorHAnsi" w:hAnsiTheme="minorHAnsi" w:cstheme="minorHAnsi"/>
-          <w:color w:val="000000" w:themeColor="text1"/>
+          <w:color w:val="000000" w:themeColor="text1"/>
+          <w:sz w:val="22"/>
+          <w:szCs w:val="22"/>
+        </w:rPr>
+        <w:t xml:space="preserve"> to calculate correlation </w:t>
+      </w:r>
+      <w:r>
+        <w:rPr>
+          <w:rFonts w:asciiTheme="minorHAnsi" w:hAnsiTheme="minorHAnsi" w:cstheme="minorHAnsi"/>
+          <w:color w:val="000000" w:themeColor="text1"/>
+          <w:sz w:val="22"/>
+          <w:szCs w:val="22"/>
+        </w:rPr>
+        <w:t>(and covariance) of</w:t>
+      </w:r>
+      <w:r>
+        <w:rPr>
+          <w:rFonts w:asciiTheme="minorHAnsi" w:hAnsiTheme="minorHAnsi" w:cstheme="minorHAnsi"/>
+          <w:color w:val="000000" w:themeColor="text1"/>
+          <w:sz w:val="22"/>
+          <w:szCs w:val="22"/>
+        </w:rPr>
+        <w:t xml:space="preserve"> Ca traces between components.</w:t>
+      </w:r>
+      <w:r>
+        <w:rPr>
+          <w:rFonts w:asciiTheme="minorHAnsi" w:hAnsiTheme="minorHAnsi" w:cstheme="minorHAnsi"/>
+          <w:color w:val="000000" w:themeColor="text1"/>
+          <w:sz w:val="22"/>
+          <w:szCs w:val="22"/>
+        </w:rPr>
+        <w:t xml:space="preserve"> The covariance is an input to for simulations.</w:t>
+      </w:r>
+    </w:p>
+    <w:p>
+      <w:pPr>
+        <w:autoSpaceDE w:val="0"/>
+        <w:autoSpaceDN w:val="0"/>
+        <w:adjustRightInd w:val="0"/>
+        <w:rPr>
+          <w:rFonts w:asciiTheme="minorHAnsi" w:hAnsiTheme="minorHAnsi" w:cstheme="minorHAnsi"/>
+          <w:color w:val="000000" w:themeColor="text1"/>
+          <w:sz w:val="22"/>
+          <w:szCs w:val="22"/>
+        </w:rPr>
+      </w:pPr>
+    </w:p>
+    <w:p>
+      <w:pPr>
+        <w:autoSpaceDE w:val="0"/>
+        <w:autoSpaceDN w:val="0"/>
+        <w:adjustRightInd w:val="0"/>
+        <w:rPr>
+          <w:rFonts w:asciiTheme="minorHAnsi" w:hAnsiTheme="minorHAnsi" w:cstheme="minorHAnsi"/>
           <w:sz w:val="22"/>
           <w:szCs w:val="22"/>
         </w:rPr>
@@ -1036,345 +2119,6 @@
           <w:sz w:val="22"/>
           <w:szCs w:val="22"/>
         </w:rPr>
-        <w:t>/</w:t>
-      </w:r>
-      <w:proofErr w:type="spellStart"/>
-      <w:r>
-        <w:rPr>
-          <w:rFonts w:asciiTheme="minorHAnsi" w:hAnsiTheme="minorHAnsi" w:cstheme="minorHAnsi"/>
-          <w:b/>
-          <w:color w:val="000000" w:themeColor="text1"/>
-          <w:sz w:val="22"/>
-          <w:szCs w:val="22"/>
-        </w:rPr>
-        <w:t>drgCaImAn_batch_dropc</w:t>
-      </w:r>
-      <w:proofErr w:type="spellEnd"/>
-      <w:r>
-        <w:rPr>
-          <w:rFonts w:asciiTheme="minorHAnsi" w:hAnsiTheme="minorHAnsi" w:cstheme="minorHAnsi"/>
-          <w:color w:val="000000" w:themeColor="text1"/>
-          <w:sz w:val="22"/>
-          <w:szCs w:val="22"/>
-        </w:rPr>
-        <w:t xml:space="preserve">. This does a batch of warping and </w:t>
-      </w:r>
-      <w:proofErr w:type="spellStart"/>
-      <w:r>
-        <w:rPr>
-          <w:rFonts w:asciiTheme="minorHAnsi" w:hAnsiTheme="minorHAnsi" w:cstheme="minorHAnsi"/>
-          <w:color w:val="000000" w:themeColor="text1"/>
-          <w:sz w:val="22"/>
-          <w:szCs w:val="22"/>
-        </w:rPr>
-        <w:t>drgCalmAn_dropc</w:t>
-      </w:r>
-      <w:proofErr w:type="spellEnd"/>
-      <w:r>
-        <w:rPr>
-          <w:rFonts w:asciiTheme="minorHAnsi" w:hAnsiTheme="minorHAnsi" w:cstheme="minorHAnsi"/>
-          <w:color w:val="000000" w:themeColor="text1"/>
-          <w:sz w:val="22"/>
-          <w:szCs w:val="22"/>
-        </w:rPr>
-        <w:t>. If you want warping enter</w:t>
-      </w:r>
-    </w:p>
-    <w:p>
-      <w:pPr>
-        <w:autoSpaceDE w:val="0"/>
-        <w:autoSpaceDN w:val="0"/>
-        <w:adjustRightInd w:val="0"/>
-        <w:rPr>
-          <w:rFonts w:asciiTheme="minorHAnsi" w:hAnsiTheme="minorHAnsi" w:cstheme="minorHAnsi"/>
-          <w:color w:val="000000" w:themeColor="text1"/>
-          <w:sz w:val="22"/>
-          <w:szCs w:val="22"/>
-        </w:rPr>
-      </w:pPr>
-    </w:p>
-    <w:p>
-      <w:pPr>
-        <w:autoSpaceDE w:val="0"/>
-        <w:autoSpaceDN w:val="0"/>
-        <w:adjustRightInd w:val="0"/>
-        <w:rPr>
-          <w:rFonts w:asciiTheme="minorHAnsi" w:hAnsiTheme="minorHAnsi" w:cstheme="minorHAnsi"/>
-          <w:color w:val="000000" w:themeColor="text1"/>
-          <w:sz w:val="22"/>
-          <w:szCs w:val="22"/>
-        </w:rPr>
-      </w:pPr>
-      <w:proofErr w:type="spellStart"/>
-      <w:r>
-        <w:rPr>
-          <w:rFonts w:asciiTheme="minorHAnsi" w:hAnsiTheme="minorHAnsi" w:cstheme="minorHAnsi"/>
-          <w:color w:val="000000" w:themeColor="text1"/>
-          <w:sz w:val="22"/>
-          <w:szCs w:val="22"/>
-        </w:rPr>
-        <w:t>do_warp</w:t>
-      </w:r>
-      <w:proofErr w:type="spellEnd"/>
-      <w:r>
-        <w:rPr>
-          <w:rFonts w:asciiTheme="minorHAnsi" w:hAnsiTheme="minorHAnsi" w:cstheme="minorHAnsi"/>
-          <w:color w:val="000000" w:themeColor="text1"/>
-          <w:sz w:val="22"/>
-          <w:szCs w:val="22"/>
-        </w:rPr>
-        <w:t xml:space="preserve">=1; </w:t>
-      </w:r>
-    </w:p>
-    <w:p>
-      <w:pPr>
-        <w:autoSpaceDE w:val="0"/>
-        <w:autoSpaceDN w:val="0"/>
-        <w:adjustRightInd w:val="0"/>
-        <w:rPr>
-          <w:rFonts w:asciiTheme="minorHAnsi" w:hAnsiTheme="minorHAnsi" w:cstheme="minorHAnsi"/>
-          <w:color w:val="000000" w:themeColor="text1"/>
-          <w:sz w:val="22"/>
-          <w:szCs w:val="22"/>
-        </w:rPr>
-      </w:pPr>
-    </w:p>
-    <w:p>
-      <w:pPr>
-        <w:autoSpaceDE w:val="0"/>
-        <w:autoSpaceDN w:val="0"/>
-        <w:adjustRightInd w:val="0"/>
-        <w:rPr>
-          <w:rFonts w:asciiTheme="minorHAnsi" w:hAnsiTheme="minorHAnsi" w:cstheme="minorHAnsi"/>
-          <w:color w:val="000000" w:themeColor="text1"/>
-          <w:sz w:val="22"/>
-          <w:szCs w:val="22"/>
-        </w:rPr>
-      </w:pPr>
-      <w:r>
-        <w:rPr>
-          <w:rFonts w:asciiTheme="minorHAnsi" w:hAnsiTheme="minorHAnsi" w:cstheme="minorHAnsi"/>
-          <w:color w:val="000000" w:themeColor="text1"/>
-          <w:sz w:val="22"/>
-          <w:szCs w:val="22"/>
-        </w:rPr>
-        <w:t>If you do not want to warp</w:t>
-      </w:r>
-    </w:p>
-    <w:p>
-      <w:pPr>
-        <w:autoSpaceDE w:val="0"/>
-        <w:autoSpaceDN w:val="0"/>
-        <w:adjustRightInd w:val="0"/>
-        <w:rPr>
-          <w:rFonts w:asciiTheme="minorHAnsi" w:hAnsiTheme="minorHAnsi" w:cstheme="minorHAnsi"/>
-          <w:color w:val="000000" w:themeColor="text1"/>
-          <w:sz w:val="22"/>
-          <w:szCs w:val="22"/>
-        </w:rPr>
-      </w:pPr>
-    </w:p>
-    <w:p>
-      <w:pPr>
-        <w:autoSpaceDE w:val="0"/>
-        <w:autoSpaceDN w:val="0"/>
-        <w:adjustRightInd w:val="0"/>
-        <w:rPr>
-          <w:rFonts w:asciiTheme="minorHAnsi" w:hAnsiTheme="minorHAnsi" w:cstheme="minorHAnsi"/>
-          <w:color w:val="000000" w:themeColor="text1"/>
-          <w:sz w:val="22"/>
-          <w:szCs w:val="22"/>
-        </w:rPr>
-      </w:pPr>
-      <w:proofErr w:type="spellStart"/>
-      <w:r>
-        <w:rPr>
-          <w:rFonts w:asciiTheme="minorHAnsi" w:hAnsiTheme="minorHAnsi" w:cstheme="minorHAnsi"/>
-          <w:color w:val="000000" w:themeColor="text1"/>
-          <w:sz w:val="22"/>
-          <w:szCs w:val="22"/>
-        </w:rPr>
-        <w:t>do_warp</w:t>
-      </w:r>
-      <w:proofErr w:type="spellEnd"/>
-      <w:r>
-        <w:rPr>
-          <w:rFonts w:asciiTheme="minorHAnsi" w:hAnsiTheme="minorHAnsi" w:cstheme="minorHAnsi"/>
-          <w:color w:val="000000" w:themeColor="text1"/>
-          <w:sz w:val="22"/>
-          <w:szCs w:val="22"/>
-        </w:rPr>
-        <w:t>=0;</w:t>
-      </w:r>
-    </w:p>
-    <w:p>
-      <w:pPr>
-        <w:autoSpaceDE w:val="0"/>
-        <w:autoSpaceDN w:val="0"/>
-        <w:adjustRightInd w:val="0"/>
-        <w:rPr>
-          <w:rFonts w:asciiTheme="minorHAnsi" w:hAnsiTheme="minorHAnsi" w:cstheme="minorHAnsi"/>
-          <w:color w:val="000000" w:themeColor="text1"/>
-          <w:sz w:val="22"/>
-          <w:szCs w:val="22"/>
-        </w:rPr>
-      </w:pPr>
-    </w:p>
-    <w:p>
-      <w:pPr>
-        <w:autoSpaceDE w:val="0"/>
-        <w:autoSpaceDN w:val="0"/>
-        <w:adjustRightInd w:val="0"/>
-        <w:rPr>
-          <w:rFonts w:asciiTheme="minorHAnsi" w:hAnsiTheme="minorHAnsi" w:cstheme="minorHAnsi"/>
-          <w:color w:val="000000" w:themeColor="text1"/>
-          <w:sz w:val="22"/>
-          <w:szCs w:val="22"/>
-        </w:rPr>
-      </w:pPr>
-      <w:r>
-        <w:rPr>
-          <w:rFonts w:asciiTheme="minorHAnsi" w:hAnsiTheme="minorHAnsi" w:cstheme="minorHAnsi"/>
-          <w:color w:val="000000" w:themeColor="text1"/>
-          <w:sz w:val="22"/>
-          <w:szCs w:val="22"/>
-        </w:rPr>
-        <w:t>You need to have a file called:</w:t>
-      </w:r>
-    </w:p>
-    <w:p>
-      <w:pPr>
-        <w:autoSpaceDE w:val="0"/>
-        <w:autoSpaceDN w:val="0"/>
-        <w:adjustRightInd w:val="0"/>
-        <w:rPr>
-          <w:rFonts w:asciiTheme="minorHAnsi" w:hAnsiTheme="minorHAnsi" w:cstheme="minorHAnsi"/>
-          <w:color w:val="000000" w:themeColor="text1"/>
-          <w:sz w:val="22"/>
-          <w:szCs w:val="22"/>
-        </w:rPr>
-      </w:pPr>
-    </w:p>
-    <w:p>
-      <w:pPr>
-        <w:autoSpaceDE w:val="0"/>
-        <w:autoSpaceDN w:val="0"/>
-        <w:adjustRightInd w:val="0"/>
-        <w:rPr>
-          <w:rFonts w:asciiTheme="minorHAnsi" w:hAnsiTheme="minorHAnsi" w:cstheme="minorHAnsi"/>
-          <w:color w:val="000000" w:themeColor="text1"/>
-          <w:sz w:val="22"/>
-          <w:szCs w:val="22"/>
-        </w:rPr>
-      </w:pPr>
-      <w:proofErr w:type="spellStart"/>
-      <w:r>
-        <w:rPr>
-          <w:rFonts w:asciiTheme="minorHAnsi" w:hAnsiTheme="minorHAnsi" w:cstheme="minorHAnsi"/>
-          <w:color w:val="FF40FF"/>
-          <w:sz w:val="22"/>
-          <w:szCs w:val="22"/>
-        </w:rPr>
-        <w:t>drgCaImAn_dropc_choices</w:t>
-      </w:r>
-      <w:r>
-        <w:rPr>
-          <w:rFonts w:asciiTheme="minorHAnsi" w:hAnsiTheme="minorHAnsi" w:cstheme="minorHAnsi"/>
-          <w:color w:val="000000" w:themeColor="text1"/>
-          <w:sz w:val="22"/>
-          <w:szCs w:val="22"/>
-        </w:rPr>
-        <w:t>_some_name.m</w:t>
-      </w:r>
-      <w:proofErr w:type="spellEnd"/>
-    </w:p>
-    <w:p>
-      <w:pPr>
-        <w:autoSpaceDE w:val="0"/>
-        <w:autoSpaceDN w:val="0"/>
-        <w:adjustRightInd w:val="0"/>
-        <w:rPr>
-          <w:rFonts w:asciiTheme="minorHAnsi" w:hAnsiTheme="minorHAnsi" w:cstheme="minorHAnsi"/>
-          <w:color w:val="000000" w:themeColor="text1"/>
-          <w:sz w:val="22"/>
-          <w:szCs w:val="22"/>
-        </w:rPr>
-      </w:pPr>
-    </w:p>
-    <w:p>
-      <w:pPr>
-        <w:autoSpaceDE w:val="0"/>
-        <w:autoSpaceDN w:val="0"/>
-        <w:adjustRightInd w:val="0"/>
-        <w:rPr>
-          <w:rFonts w:asciiTheme="minorHAnsi" w:hAnsiTheme="minorHAnsi" w:cstheme="minorHAnsi"/>
-          <w:color w:val="000000" w:themeColor="text1"/>
-          <w:sz w:val="22"/>
-          <w:szCs w:val="22"/>
-        </w:rPr>
-      </w:pPr>
-      <w:r>
-        <w:rPr>
-          <w:rFonts w:asciiTheme="minorHAnsi" w:hAnsiTheme="minorHAnsi" w:cstheme="minorHAnsi"/>
-          <w:color w:val="000000" w:themeColor="text1"/>
-          <w:sz w:val="22"/>
-          <w:szCs w:val="22"/>
-        </w:rPr>
-        <w:t>that has all the files to be processed.</w:t>
-      </w:r>
-    </w:p>
-    <w:p>
-      <w:pPr>
-        <w:rPr>
-          <w:rFonts w:asciiTheme="minorHAnsi" w:hAnsiTheme="minorHAnsi" w:cstheme="minorHAnsi"/>
-          <w:bCs/>
-          <w:color w:val="000000" w:themeColor="text1"/>
-          <w:sz w:val="22"/>
-          <w:szCs w:val="22"/>
-        </w:rPr>
-      </w:pPr>
-    </w:p>
-    <w:p>
-      <w:pPr>
-        <w:rPr>
-          <w:rFonts w:asciiTheme="minorHAnsi" w:hAnsiTheme="minorHAnsi" w:cstheme="minorHAnsi"/>
-          <w:sz w:val="22"/>
-          <w:szCs w:val="22"/>
-        </w:rPr>
-      </w:pPr>
-    </w:p>
-    <w:p>
-      <w:pPr>
-        <w:autoSpaceDE w:val="0"/>
-        <w:autoSpaceDN w:val="0"/>
-        <w:adjustRightInd w:val="0"/>
-        <w:rPr>
-          <w:rFonts w:asciiTheme="minorHAnsi" w:hAnsiTheme="minorHAnsi" w:cstheme="minorHAnsi"/>
-          <w:color w:val="000000" w:themeColor="text1"/>
-          <w:sz w:val="22"/>
-          <w:szCs w:val="22"/>
-        </w:rPr>
-      </w:pPr>
-      <w:proofErr w:type="spellStart"/>
-      <w:r>
-        <w:rPr>
-          <w:rFonts w:asciiTheme="minorHAnsi" w:hAnsiTheme="minorHAnsi" w:cstheme="minorHAnsi"/>
-          <w:b/>
-          <w:color w:val="000000" w:themeColor="text1"/>
-          <w:sz w:val="22"/>
-          <w:szCs w:val="22"/>
-        </w:rPr>
-        <w:t>CaImAnDR</w:t>
-      </w:r>
-      <w:proofErr w:type="spellEnd"/>
-      <w:r>
-        <w:rPr>
-          <w:rFonts w:asciiTheme="minorHAnsi" w:hAnsiTheme="minorHAnsi" w:cstheme="minorHAnsi"/>
-          <w:b/>
-          <w:color w:val="000000" w:themeColor="text1"/>
-          <w:sz w:val="22"/>
-          <w:szCs w:val="22"/>
-        </w:rPr>
         <w:t xml:space="preserve"> /</w:t>
       </w:r>
       <w:proofErr w:type="spellStart"/>
@@ -1386,202 +2130,6 @@
           <w:sz w:val="22"/>
           <w:szCs w:val="22"/>
         </w:rPr>
-        <w:t>drgCaImAn_dropc_correlation</w:t>
-      </w:r>
-      <w:proofErr w:type="spellEnd"/>
-      <w:r>
-        <w:rPr>
-          <w:rFonts w:asciiTheme="minorHAnsi" w:hAnsiTheme="minorHAnsi" w:cstheme="minorHAnsi"/>
-          <w:b/>
-          <w:color w:val="000000" w:themeColor="text1"/>
-          <w:sz w:val="22"/>
-          <w:szCs w:val="22"/>
-        </w:rPr>
-        <w:t xml:space="preserve">. </w:t>
-      </w:r>
-      <w:r>
-        <w:rPr>
-          <w:rFonts w:asciiTheme="minorHAnsi" w:hAnsiTheme="minorHAnsi" w:cstheme="minorHAnsi"/>
-          <w:sz w:val="22"/>
-          <w:szCs w:val="22"/>
-        </w:rPr>
-        <w:t xml:space="preserve">This routine takes the output from </w:t>
-      </w:r>
-      <w:proofErr w:type="spellStart"/>
-      <w:r>
-        <w:rPr>
-          <w:rFonts w:asciiTheme="minorHAnsi" w:hAnsiTheme="minorHAnsi" w:cstheme="minorHAnsi"/>
-          <w:sz w:val="22"/>
-          <w:szCs w:val="22"/>
-        </w:rPr>
-        <w:t>drgCalmAn_script</w:t>
-      </w:r>
-      <w:proofErr w:type="spellEnd"/>
-      <w:r>
-        <w:rPr>
-          <w:rFonts w:asciiTheme="minorHAnsi" w:hAnsiTheme="minorHAnsi" w:cstheme="minorHAnsi"/>
-          <w:sz w:val="22"/>
-          <w:szCs w:val="22"/>
-        </w:rPr>
-        <w:t xml:space="preserve"> (</w:t>
-      </w:r>
-      <w:proofErr w:type="spellStart"/>
-      <w:r>
-        <w:rPr>
-          <w:rFonts w:asciiTheme="minorHAnsi" w:hAnsiTheme="minorHAnsi" w:cstheme="minorHAnsi"/>
-          <w:sz w:val="22"/>
-          <w:szCs w:val="22"/>
-        </w:rPr>
-        <w:t>file_name_</w:t>
-      </w:r>
-      <w:r>
-        <w:rPr>
-          <w:rFonts w:asciiTheme="minorHAnsi" w:hAnsiTheme="minorHAnsi" w:cstheme="minorHAnsi"/>
-          <w:color w:val="A020F0"/>
-          <w:sz w:val="22"/>
-          <w:szCs w:val="22"/>
-        </w:rPr>
-        <w:t>CalmAn.mat</w:t>
-      </w:r>
-      <w:proofErr w:type="spellEnd"/>
-      <w:r>
-        <w:rPr>
-          <w:rFonts w:asciiTheme="minorHAnsi" w:hAnsiTheme="minorHAnsi" w:cstheme="minorHAnsi"/>
-          <w:sz w:val="22"/>
-          <w:szCs w:val="22"/>
-        </w:rPr>
-        <w:t>), the lick recordings from the INTAN board (.</w:t>
-      </w:r>
-      <w:proofErr w:type="spellStart"/>
-      <w:r>
-        <w:rPr>
-          <w:rFonts w:asciiTheme="minorHAnsi" w:hAnsiTheme="minorHAnsi" w:cstheme="minorHAnsi"/>
-          <w:sz w:val="22"/>
-          <w:szCs w:val="22"/>
-        </w:rPr>
-        <w:t>rhd</w:t>
-      </w:r>
-      <w:proofErr w:type="spellEnd"/>
-      <w:r>
-        <w:rPr>
-          <w:rFonts w:asciiTheme="minorHAnsi" w:hAnsiTheme="minorHAnsi" w:cstheme="minorHAnsi"/>
-          <w:sz w:val="22"/>
-          <w:szCs w:val="22"/>
-        </w:rPr>
-        <w:t xml:space="preserve"> </w:t>
-      </w:r>
-      <w:r>
-        <w:rPr>
-          <w:rFonts w:asciiTheme="minorHAnsi" w:hAnsiTheme="minorHAnsi" w:cstheme="minorHAnsi"/>
-          <w:color w:val="000000" w:themeColor="text1"/>
-          <w:sz w:val="22"/>
-          <w:szCs w:val="22"/>
-        </w:rPr>
-        <w:t xml:space="preserve">format) and metadata from </w:t>
-      </w:r>
-      <w:proofErr w:type="spellStart"/>
-      <w:r>
-        <w:rPr>
-          <w:rFonts w:asciiTheme="minorHAnsi" w:hAnsiTheme="minorHAnsi" w:cstheme="minorHAnsi"/>
-          <w:color w:val="000000" w:themeColor="text1"/>
-          <w:sz w:val="22"/>
-          <w:szCs w:val="22"/>
-        </w:rPr>
-        <w:t>dropcspm_hf.m</w:t>
-      </w:r>
-      <w:proofErr w:type="spellEnd"/>
-      <w:r>
-        <w:rPr>
-          <w:rFonts w:asciiTheme="minorHAnsi" w:hAnsiTheme="minorHAnsi" w:cstheme="minorHAnsi"/>
-          <w:color w:val="000000" w:themeColor="text1"/>
-          <w:sz w:val="22"/>
-          <w:szCs w:val="22"/>
-        </w:rPr>
-        <w:t xml:space="preserve"> to calculate correlation </w:t>
-      </w:r>
-      <w:r>
-        <w:rPr>
-          <w:rFonts w:asciiTheme="minorHAnsi" w:hAnsiTheme="minorHAnsi" w:cstheme="minorHAnsi"/>
-          <w:color w:val="000000" w:themeColor="text1"/>
-          <w:sz w:val="22"/>
-          <w:szCs w:val="22"/>
-        </w:rPr>
-        <w:t>(and covariance) of</w:t>
-      </w:r>
-      <w:r>
-        <w:rPr>
-          <w:rFonts w:asciiTheme="minorHAnsi" w:hAnsiTheme="minorHAnsi" w:cstheme="minorHAnsi"/>
-          <w:color w:val="000000" w:themeColor="text1"/>
-          <w:sz w:val="22"/>
-          <w:szCs w:val="22"/>
-        </w:rPr>
-        <w:t xml:space="preserve"> Ca traces between components.</w:t>
-      </w:r>
-      <w:r>
-        <w:rPr>
-          <w:rFonts w:asciiTheme="minorHAnsi" w:hAnsiTheme="minorHAnsi" w:cstheme="minorHAnsi"/>
-          <w:color w:val="000000" w:themeColor="text1"/>
-          <w:sz w:val="22"/>
-          <w:szCs w:val="22"/>
-        </w:rPr>
-        <w:t xml:space="preserve"> The covariance is an input to for simulations.</w:t>
-      </w:r>
-    </w:p>
-    <w:p>
-      <w:pPr>
-        <w:autoSpaceDE w:val="0"/>
-        <w:autoSpaceDN w:val="0"/>
-        <w:adjustRightInd w:val="0"/>
-        <w:rPr>
-          <w:rFonts w:asciiTheme="minorHAnsi" w:hAnsiTheme="minorHAnsi" w:cstheme="minorHAnsi"/>
-          <w:color w:val="000000" w:themeColor="text1"/>
-          <w:sz w:val="22"/>
-          <w:szCs w:val="22"/>
-        </w:rPr>
-      </w:pPr>
-    </w:p>
-    <w:p>
-      <w:pPr>
-        <w:autoSpaceDE w:val="0"/>
-        <w:autoSpaceDN w:val="0"/>
-        <w:adjustRightInd w:val="0"/>
-        <w:rPr>
-          <w:rFonts w:asciiTheme="minorHAnsi" w:hAnsiTheme="minorHAnsi" w:cstheme="minorHAnsi"/>
-          <w:sz w:val="22"/>
-          <w:szCs w:val="22"/>
-        </w:rPr>
-      </w:pPr>
-      <w:proofErr w:type="spellStart"/>
-      <w:r>
-        <w:rPr>
-          <w:rFonts w:asciiTheme="minorHAnsi" w:hAnsiTheme="minorHAnsi" w:cstheme="minorHAnsi"/>
-          <w:b/>
-          <w:color w:val="000000" w:themeColor="text1"/>
-          <w:sz w:val="22"/>
-          <w:szCs w:val="22"/>
-        </w:rPr>
-        <w:t>CaImAnDR</w:t>
-      </w:r>
-      <w:proofErr w:type="spellEnd"/>
-      <w:r>
-        <w:rPr>
-          <w:rFonts w:asciiTheme="minorHAnsi" w:hAnsiTheme="minorHAnsi" w:cstheme="minorHAnsi"/>
-          <w:b/>
-          <w:color w:val="000000" w:themeColor="text1"/>
-          <w:sz w:val="22"/>
-          <w:szCs w:val="22"/>
-        </w:rPr>
-        <w:t xml:space="preserve"> /</w:t>
-      </w:r>
-      <w:proofErr w:type="spellStart"/>
-      <w:r>
-        <w:rPr>
-          <w:rFonts w:asciiTheme="minorHAnsi" w:hAnsiTheme="minorHAnsi" w:cstheme="minorHAnsi"/>
-          <w:b/>
-          <w:color w:val="000000" w:themeColor="text1"/>
-          <w:sz w:val="22"/>
-          <w:szCs w:val="22"/>
-        </w:rPr>
         <w:t>drgCaImAn_average_betweenSession_dFF</w:t>
       </w:r>
       <w:proofErr w:type="spellEnd"/>
@@ -1643,6 +2191,7 @@
           <w:sz w:val="22"/>
           <w:szCs w:val="22"/>
         </w:rPr>
+        <w:lastRenderedPageBreak/>
         <w:drawing>
           <wp:inline distT="0" distB="0" distL="0" distR="0" wp14:anchorId="1A418B23" wp14:editId="5F836E0B">
             <wp:extent cx="2771942" cy="4458368"/>
@@ -1659,7 +2208,7 @@
                     <pic:cNvPicPr/>
                   </pic:nvPicPr>
                   <pic:blipFill>
-                    <a:blip r:embed="rId6">
+                    <a:blip r:embed="rId7">
                       <a:extLst>
                         <a:ext uri="{28A0092B-C50C-407E-A947-70E740481C1C}">
                           <a14:useLocalDpi xmlns:a14="http://schemas.microsoft.com/office/drawing/2010/main" val="0"/>
@@ -1940,7 +2489,6 @@
           <w:sz w:val="22"/>
           <w:szCs w:val="22"/>
         </w:rPr>
-        <w:lastRenderedPageBreak/>
         <w:drawing>
           <wp:inline distT="0" distB="0" distL="0" distR="0" wp14:anchorId="4E5F3A4A" wp14:editId="3A5A52D3">
             <wp:extent cx="3094892" cy="2249418"/>
@@ -1957,7 +2505,7 @@
                     <pic:cNvPicPr/>
                   </pic:nvPicPr>
                   <pic:blipFill>
-                    <a:blip r:embed="rId7">
+                    <a:blip r:embed="rId8">
                       <a:extLst>
                         <a:ext uri="{28A0092B-C50C-407E-A947-70E740481C1C}">
                           <a14:useLocalDpi xmlns:a14="http://schemas.microsoft.com/office/drawing/2010/main" val="0"/>
@@ -2212,7 +2760,6 @@
           <w:sz w:val="22"/>
           <w:szCs w:val="22"/>
         </w:rPr>
-        <w:lastRenderedPageBreak/>
         <w:drawing>
           <wp:inline distT="0" distB="0" distL="0" distR="0" wp14:anchorId="500C3CC4" wp14:editId="1FC7674B">
             <wp:extent cx="5093141" cy="5807052"/>
@@ -2229,7 +2776,7 @@
                     <pic:cNvPicPr/>
                   </pic:nvPicPr>
                   <pic:blipFill>
-                    <a:blip r:embed="rId8">
+                    <a:blip r:embed="rId9">
                       <a:extLst>
                         <a:ext uri="{28A0092B-C50C-407E-A947-70E740481C1C}">
                           <a14:useLocalDpi xmlns:a14="http://schemas.microsoft.com/office/drawing/2010/main" val="0"/>
@@ -2448,6 +2995,7 @@
           <w:sz w:val="22"/>
           <w:szCs w:val="22"/>
         </w:rPr>
+        <w:lastRenderedPageBreak/>
         <w:t>CaImAnDR</w:t>
       </w:r>
       <w:proofErr w:type="spellEnd"/>
@@ -2695,7 +3243,6 @@
           <w:sz w:val="22"/>
           <w:szCs w:val="22"/>
         </w:rPr>
-        <w:lastRenderedPageBreak/>
         <w:t xml:space="preserve">The inputs are the </w:t>
       </w:r>
       <w:proofErr w:type="spellStart"/>
@@ -3590,7 +4137,7 @@
                     <pic:cNvPicPr/>
                   </pic:nvPicPr>
                   <pic:blipFill>
-                    <a:blip r:embed="rId9">
+                    <a:blip r:embed="rId10">
                       <a:extLst>
                         <a:ext uri="{28A0092B-C50C-407E-A947-70E740481C1C}">
                           <a14:useLocalDpi xmlns:a14="http://schemas.microsoft.com/office/drawing/2010/main" val="0"/>
@@ -3672,6 +4219,7 @@
           <w:sz w:val="22"/>
           <w:szCs w:val="22"/>
         </w:rPr>
+        <w:lastRenderedPageBreak/>
         <w:t>Needs a choices file such as drgCaImAnChoicesDiego20180910_mmPVG04_Cerebellum</w:t>
       </w:r>
       <w:r>
@@ -3836,918 +4384,918 @@
           <w:sz w:val="22"/>
           <w:szCs w:val="22"/>
         </w:rPr>
+        <w:t xml:space="preserve">Sorts the predicted responses for Hit, Miss, CR and FA and generates a PCA analysis plot. It needs as input the output files of </w:t>
+      </w:r>
+      <w:proofErr w:type="spellStart"/>
+      <w:r>
+        <w:rPr>
+          <w:rFonts w:asciiTheme="minorHAnsi" w:hAnsiTheme="minorHAnsi" w:cstheme="minorHAnsi"/>
+          <w:color w:val="000000" w:themeColor="text1"/>
+          <w:sz w:val="22"/>
+          <w:szCs w:val="22"/>
+        </w:rPr>
+        <w:t>drgCaImAn_batch_dropc</w:t>
+      </w:r>
+      <w:proofErr w:type="spellEnd"/>
+      <w:r>
+        <w:rPr>
+          <w:rFonts w:asciiTheme="minorHAnsi" w:hAnsiTheme="minorHAnsi" w:cstheme="minorHAnsi"/>
+          <w:color w:val="000000" w:themeColor="text1"/>
+          <w:sz w:val="22"/>
+          <w:szCs w:val="22"/>
+        </w:rPr>
+        <w:t xml:space="preserve"> and a choices file such as drgCaImAnChoicesDiego20180910_mmPVG04_CerebellumLDA defining the windows (3-4 sec, </w:t>
+      </w:r>
+      <w:proofErr w:type="spellStart"/>
+      <w:r>
+        <w:rPr>
+          <w:rFonts w:asciiTheme="minorHAnsi" w:hAnsiTheme="minorHAnsi" w:cstheme="minorHAnsi"/>
+          <w:color w:val="000000" w:themeColor="text1"/>
+          <w:sz w:val="22"/>
+          <w:szCs w:val="22"/>
+        </w:rPr>
+        <w:t>etc</w:t>
+      </w:r>
+      <w:proofErr w:type="spellEnd"/>
+      <w:r>
+        <w:rPr>
+          <w:rFonts w:asciiTheme="minorHAnsi" w:hAnsiTheme="minorHAnsi" w:cstheme="minorHAnsi"/>
+          <w:color w:val="000000" w:themeColor="text1"/>
+          <w:sz w:val="22"/>
+          <w:szCs w:val="22"/>
+        </w:rPr>
+        <w:t>) and making sure the sessions do not include reversals.</w:t>
+      </w:r>
+    </w:p>
+    <w:p>
+      <w:pPr>
+        <w:autoSpaceDE w:val="0"/>
+        <w:autoSpaceDN w:val="0"/>
+        <w:adjustRightInd w:val="0"/>
+        <w:rPr>
+          <w:rFonts w:asciiTheme="minorHAnsi" w:hAnsiTheme="minorHAnsi" w:cstheme="minorHAnsi"/>
+          <w:b/>
+          <w:color w:val="000000" w:themeColor="text1"/>
+          <w:sz w:val="22"/>
+          <w:szCs w:val="22"/>
+        </w:rPr>
+      </w:pPr>
+    </w:p>
+    <w:p>
+      <w:pPr>
+        <w:autoSpaceDE w:val="0"/>
+        <w:autoSpaceDN w:val="0"/>
+        <w:adjustRightInd w:val="0"/>
+        <w:rPr>
+          <w:rFonts w:asciiTheme="minorHAnsi" w:hAnsiTheme="minorHAnsi" w:cstheme="minorHAnsi"/>
+          <w:color w:val="000000" w:themeColor="text1"/>
+          <w:sz w:val="22"/>
+          <w:szCs w:val="22"/>
+        </w:rPr>
+      </w:pPr>
+      <w:proofErr w:type="spellStart"/>
+      <w:r>
+        <w:rPr>
+          <w:rFonts w:asciiTheme="minorHAnsi" w:hAnsiTheme="minorHAnsi" w:cstheme="minorHAnsi"/>
+          <w:b/>
+          <w:color w:val="000000" w:themeColor="text1"/>
+          <w:sz w:val="22"/>
+          <w:szCs w:val="22"/>
+        </w:rPr>
+        <w:t>drgCaImAnBatchPerSessionEventsPerTrialLDA</w:t>
+      </w:r>
+      <w:proofErr w:type="spellEnd"/>
+      <w:r>
+        <w:rPr>
+          <w:rFonts w:asciiTheme="minorHAnsi" w:hAnsiTheme="minorHAnsi" w:cstheme="minorHAnsi"/>
+          <w:color w:val="000000" w:themeColor="text1"/>
+          <w:sz w:val="22"/>
+          <w:szCs w:val="22"/>
+        </w:rPr>
+        <w:t xml:space="preserve"> </w:t>
+      </w:r>
+    </w:p>
+    <w:p>
+      <w:pPr>
+        <w:autoSpaceDE w:val="0"/>
+        <w:autoSpaceDN w:val="0"/>
+        <w:adjustRightInd w:val="0"/>
+        <w:rPr>
+          <w:rFonts w:asciiTheme="minorHAnsi" w:hAnsiTheme="minorHAnsi" w:cstheme="minorHAnsi"/>
+          <w:color w:val="000000" w:themeColor="text1"/>
+          <w:sz w:val="22"/>
+          <w:szCs w:val="22"/>
+        </w:rPr>
+      </w:pPr>
+      <w:r>
+        <w:rPr>
+          <w:rFonts w:asciiTheme="minorHAnsi" w:hAnsiTheme="minorHAnsi" w:cstheme="minorHAnsi"/>
+          <w:color w:val="000000" w:themeColor="text1"/>
+          <w:sz w:val="22"/>
+          <w:szCs w:val="22"/>
+        </w:rPr>
+        <w:t xml:space="preserve">Sorts the predicted responses for Hit, Miss, CR and FA and generates the output file for </w:t>
+      </w:r>
+      <w:proofErr w:type="spellStart"/>
+      <w:r>
+        <w:rPr>
+          <w:rFonts w:asciiTheme="minorHAnsi" w:hAnsiTheme="minorHAnsi" w:cstheme="minorHAnsi"/>
+          <w:color w:val="000000" w:themeColor="text1"/>
+          <w:sz w:val="22"/>
+          <w:szCs w:val="22"/>
+        </w:rPr>
+        <w:t>lda_per_event_all_files.m</w:t>
+      </w:r>
+      <w:proofErr w:type="spellEnd"/>
+      <w:r>
+        <w:rPr>
+          <w:rFonts w:asciiTheme="minorHAnsi" w:hAnsiTheme="minorHAnsi" w:cstheme="minorHAnsi"/>
+          <w:color w:val="000000" w:themeColor="text1"/>
+          <w:sz w:val="22"/>
+          <w:szCs w:val="22"/>
+        </w:rPr>
+        <w:t xml:space="preserve">. It needs as input the output files of </w:t>
+      </w:r>
+      <w:proofErr w:type="spellStart"/>
+      <w:r>
+        <w:rPr>
+          <w:rFonts w:asciiTheme="minorHAnsi" w:hAnsiTheme="minorHAnsi" w:cstheme="minorHAnsi"/>
+          <w:color w:val="000000" w:themeColor="text1"/>
+          <w:sz w:val="22"/>
+          <w:szCs w:val="22"/>
+        </w:rPr>
+        <w:t>drgCaImAn_batch_dropc</w:t>
+      </w:r>
+      <w:proofErr w:type="spellEnd"/>
+      <w:r>
+        <w:rPr>
+          <w:rFonts w:asciiTheme="minorHAnsi" w:hAnsiTheme="minorHAnsi" w:cstheme="minorHAnsi"/>
+          <w:color w:val="000000" w:themeColor="text1"/>
+          <w:sz w:val="22"/>
+          <w:szCs w:val="22"/>
+        </w:rPr>
+        <w:t xml:space="preserve"> and a choices file such as drgCaImAnChoicesDiego20180910_mmPVG04_CerebellumLDA defining the windows (3-4 sec, </w:t>
+      </w:r>
+      <w:proofErr w:type="spellStart"/>
+      <w:r>
+        <w:rPr>
+          <w:rFonts w:asciiTheme="minorHAnsi" w:hAnsiTheme="minorHAnsi" w:cstheme="minorHAnsi"/>
+          <w:color w:val="000000" w:themeColor="text1"/>
+          <w:sz w:val="22"/>
+          <w:szCs w:val="22"/>
+        </w:rPr>
+        <w:t>etc</w:t>
+      </w:r>
+      <w:proofErr w:type="spellEnd"/>
+      <w:r>
+        <w:rPr>
+          <w:rFonts w:asciiTheme="minorHAnsi" w:hAnsiTheme="minorHAnsi" w:cstheme="minorHAnsi"/>
+          <w:color w:val="000000" w:themeColor="text1"/>
+          <w:sz w:val="22"/>
+          <w:szCs w:val="22"/>
+        </w:rPr>
+        <w:t>) and making sure the sessions do not include reversals.</w:t>
+      </w:r>
+    </w:p>
+    <w:p>
+      <w:pPr>
+        <w:autoSpaceDE w:val="0"/>
+        <w:autoSpaceDN w:val="0"/>
+        <w:adjustRightInd w:val="0"/>
+        <w:rPr>
+          <w:rFonts w:asciiTheme="minorHAnsi" w:hAnsiTheme="minorHAnsi" w:cstheme="minorHAnsi"/>
+          <w:b/>
+          <w:color w:val="000000" w:themeColor="text1"/>
+          <w:sz w:val="22"/>
+          <w:szCs w:val="22"/>
+        </w:rPr>
+      </w:pPr>
+    </w:p>
+    <w:p>
+      <w:pPr>
+        <w:rPr>
+          <w:rFonts w:asciiTheme="minorHAnsi" w:hAnsiTheme="minorHAnsi" w:cstheme="minorHAnsi"/>
+          <w:b/>
+          <w:color w:val="000000" w:themeColor="text1"/>
+          <w:sz w:val="22"/>
+          <w:szCs w:val="22"/>
+        </w:rPr>
+      </w:pPr>
+      <w:proofErr w:type="spellStart"/>
+      <w:r>
+        <w:rPr>
+          <w:rFonts w:asciiTheme="minorHAnsi" w:hAnsiTheme="minorHAnsi" w:cstheme="minorHAnsi"/>
+          <w:b/>
+          <w:color w:val="000000" w:themeColor="text1"/>
+          <w:sz w:val="22"/>
+          <w:szCs w:val="22"/>
+        </w:rPr>
+        <w:t>lda_per_event_all_files.m</w:t>
+      </w:r>
+      <w:proofErr w:type="spellEnd"/>
+      <w:r>
+        <w:rPr>
+          <w:rFonts w:asciiTheme="minorHAnsi" w:hAnsiTheme="minorHAnsi" w:cstheme="minorHAnsi"/>
+          <w:b/>
+          <w:color w:val="000000" w:themeColor="text1"/>
+          <w:sz w:val="22"/>
+          <w:szCs w:val="22"/>
+        </w:rPr>
+        <w:t xml:space="preserve"> </w:t>
+      </w:r>
+    </w:p>
+    <w:p>
+      <w:pPr>
+        <w:rPr>
+          <w:rFonts w:asciiTheme="minorHAnsi" w:hAnsiTheme="minorHAnsi" w:cstheme="minorHAnsi"/>
+          <w:color w:val="000000" w:themeColor="text1"/>
+          <w:sz w:val="22"/>
+          <w:szCs w:val="22"/>
+        </w:rPr>
+      </w:pPr>
+      <w:r>
+        <w:rPr>
+          <w:rFonts w:asciiTheme="minorHAnsi" w:hAnsiTheme="minorHAnsi" w:cstheme="minorHAnsi"/>
+          <w:color w:val="000000" w:themeColor="text1"/>
+          <w:sz w:val="22"/>
+          <w:szCs w:val="22"/>
+        </w:rPr>
+        <w:t xml:space="preserve">Generates </w:t>
+      </w:r>
+      <w:proofErr w:type="spellStart"/>
+      <w:r>
+        <w:rPr>
+          <w:rFonts w:asciiTheme="minorHAnsi" w:hAnsiTheme="minorHAnsi" w:cstheme="minorHAnsi"/>
+          <w:color w:val="000000" w:themeColor="text1"/>
+          <w:sz w:val="22"/>
+          <w:szCs w:val="22"/>
+        </w:rPr>
+        <w:t>LDAperevent.fig</w:t>
+      </w:r>
+      <w:proofErr w:type="spellEnd"/>
+      <w:r>
+        <w:rPr>
+          <w:rFonts w:asciiTheme="minorHAnsi" w:hAnsiTheme="minorHAnsi" w:cstheme="minorHAnsi"/>
+          <w:color w:val="000000" w:themeColor="text1"/>
+          <w:sz w:val="22"/>
+          <w:szCs w:val="22"/>
+        </w:rPr>
+        <w:t xml:space="preserve"> showing that the Ca changes during mistakes can predict the odor, with some very interesting exceptions. It needs input generated by </w:t>
+      </w:r>
+      <w:proofErr w:type="spellStart"/>
+      <w:r>
+        <w:rPr>
+          <w:rFonts w:asciiTheme="minorHAnsi" w:hAnsiTheme="minorHAnsi" w:cstheme="minorHAnsi"/>
+          <w:color w:val="000000" w:themeColor="text1"/>
+          <w:sz w:val="22"/>
+          <w:szCs w:val="22"/>
+        </w:rPr>
+        <w:t>drgCaImAnBatchPerSessionEventsPerTrialLDA</w:t>
+      </w:r>
+      <w:proofErr w:type="spellEnd"/>
+    </w:p>
+    <w:p>
+      <w:pPr>
+        <w:rPr>
+          <w:rFonts w:asciiTheme="minorHAnsi" w:hAnsiTheme="minorHAnsi" w:cstheme="minorHAnsi"/>
+          <w:color w:val="000000" w:themeColor="text1"/>
+          <w:sz w:val="22"/>
+          <w:szCs w:val="22"/>
+        </w:rPr>
+      </w:pPr>
+    </w:p>
+    <w:p>
+      <w:pPr>
+        <w:autoSpaceDE w:val="0"/>
+        <w:autoSpaceDN w:val="0"/>
+        <w:adjustRightInd w:val="0"/>
+        <w:rPr>
+          <w:rFonts w:asciiTheme="minorHAnsi" w:hAnsiTheme="minorHAnsi" w:cstheme="minorHAnsi"/>
+          <w:b/>
+          <w:sz w:val="22"/>
+          <w:szCs w:val="22"/>
+        </w:rPr>
+      </w:pPr>
+      <w:proofErr w:type="spellStart"/>
+      <w:r>
+        <w:rPr>
+          <w:rFonts w:asciiTheme="minorHAnsi" w:hAnsiTheme="minorHAnsi" w:cstheme="minorHAnsi"/>
+          <w:b/>
+          <w:color w:val="000000"/>
+          <w:sz w:val="22"/>
+          <w:szCs w:val="22"/>
+        </w:rPr>
+        <w:t>drgCaImAnBatchPerSessionEventsPerTriallickvsdFF</w:t>
+      </w:r>
+      <w:proofErr w:type="spellEnd"/>
+    </w:p>
+    <w:p>
+      <w:pPr>
+        <w:rPr>
+          <w:rFonts w:asciiTheme="minorHAnsi" w:hAnsiTheme="minorHAnsi" w:cstheme="minorHAnsi"/>
+          <w:color w:val="000000" w:themeColor="text1"/>
+          <w:sz w:val="22"/>
+          <w:szCs w:val="22"/>
+        </w:rPr>
+      </w:pPr>
+      <w:r>
+        <w:rPr>
+          <w:rFonts w:asciiTheme="minorHAnsi" w:hAnsiTheme="minorHAnsi" w:cstheme="minorHAnsi"/>
+          <w:color w:val="000000" w:themeColor="text1"/>
+          <w:sz w:val="22"/>
+          <w:szCs w:val="22"/>
+        </w:rPr>
+        <w:t xml:space="preserve">Does the analysis of the slope of lick frequency vs. slope of </w:t>
+      </w:r>
+      <w:proofErr w:type="spellStart"/>
+      <w:r>
+        <w:rPr>
+          <w:rFonts w:asciiTheme="minorHAnsi" w:hAnsiTheme="minorHAnsi" w:cstheme="minorHAnsi"/>
+          <w:color w:val="000000" w:themeColor="text1"/>
+          <w:sz w:val="22"/>
+          <w:szCs w:val="22"/>
+        </w:rPr>
+        <w:t>dFF</w:t>
+      </w:r>
+      <w:proofErr w:type="spellEnd"/>
+      <w:r>
+        <w:rPr>
+          <w:rFonts w:asciiTheme="minorHAnsi" w:hAnsiTheme="minorHAnsi" w:cstheme="minorHAnsi"/>
+          <w:color w:val="000000" w:themeColor="text1"/>
+          <w:sz w:val="22"/>
+          <w:szCs w:val="22"/>
+        </w:rPr>
+        <w:t xml:space="preserve"> (as in </w:t>
+      </w:r>
+      <w:proofErr w:type="spellStart"/>
+      <w:r>
+        <w:rPr>
+          <w:rFonts w:asciiTheme="minorHAnsi" w:hAnsiTheme="minorHAnsi" w:cstheme="minorHAnsi"/>
+          <w:color w:val="000000" w:themeColor="text1"/>
+          <w:sz w:val="22"/>
+          <w:szCs w:val="22"/>
+        </w:rPr>
+        <w:t>Gaffield</w:t>
+      </w:r>
+      <w:proofErr w:type="spellEnd"/>
+      <w:r>
+        <w:rPr>
+          <w:rFonts w:asciiTheme="minorHAnsi" w:hAnsiTheme="minorHAnsi" w:cstheme="minorHAnsi"/>
+          <w:color w:val="000000" w:themeColor="text1"/>
+          <w:sz w:val="22"/>
+          <w:szCs w:val="22"/>
+        </w:rPr>
+        <w:t xml:space="preserve"> 2017). It needs as input the output files of </w:t>
+      </w:r>
+      <w:proofErr w:type="spellStart"/>
+      <w:r>
+        <w:rPr>
+          <w:rFonts w:asciiTheme="minorHAnsi" w:hAnsiTheme="minorHAnsi" w:cstheme="minorHAnsi"/>
+          <w:color w:val="000000" w:themeColor="text1"/>
+          <w:sz w:val="22"/>
+          <w:szCs w:val="22"/>
+        </w:rPr>
+        <w:t>drgCaImAn_batch_dropc</w:t>
+      </w:r>
+      <w:proofErr w:type="spellEnd"/>
+      <w:r>
+        <w:rPr>
+          <w:rFonts w:asciiTheme="minorHAnsi" w:hAnsiTheme="minorHAnsi" w:cstheme="minorHAnsi"/>
+          <w:color w:val="000000" w:themeColor="text1"/>
+          <w:sz w:val="22"/>
+          <w:szCs w:val="22"/>
+        </w:rPr>
+        <w:t xml:space="preserve"> and a choices file such as drgCaImAnChoicesDiego20180910_mmPVG04_</w:t>
+      </w:r>
+    </w:p>
+    <w:p>
+      <w:pPr>
+        <w:rPr>
+          <w:rFonts w:asciiTheme="minorHAnsi" w:hAnsiTheme="minorHAnsi" w:cstheme="minorHAnsi"/>
+          <w:color w:val="000000" w:themeColor="text1"/>
+          <w:sz w:val="22"/>
+          <w:szCs w:val="22"/>
+        </w:rPr>
+      </w:pPr>
+    </w:p>
+    <w:p>
+      <w:pPr>
+        <w:autoSpaceDE w:val="0"/>
+        <w:autoSpaceDN w:val="0"/>
+        <w:adjustRightInd w:val="0"/>
+        <w:rPr>
+          <w:rFonts w:asciiTheme="minorHAnsi" w:hAnsiTheme="minorHAnsi" w:cstheme="minorHAnsi"/>
+          <w:b/>
+          <w:color w:val="000000" w:themeColor="text1"/>
+          <w:sz w:val="22"/>
+          <w:szCs w:val="22"/>
+        </w:rPr>
+      </w:pPr>
+      <w:proofErr w:type="spellStart"/>
+      <w:r>
+        <w:rPr>
+          <w:rFonts w:asciiTheme="minorHAnsi" w:hAnsiTheme="minorHAnsi" w:cstheme="minorHAnsi"/>
+          <w:b/>
+          <w:color w:val="000000" w:themeColor="text1"/>
+          <w:sz w:val="22"/>
+          <w:szCs w:val="22"/>
+        </w:rPr>
+        <w:t>drgCaImAnPerTrialLDASubsampleSimulation</w:t>
+      </w:r>
+      <w:proofErr w:type="spellEnd"/>
+    </w:p>
+    <w:p>
+      <w:pPr>
+        <w:autoSpaceDE w:val="0"/>
+        <w:autoSpaceDN w:val="0"/>
+        <w:adjustRightInd w:val="0"/>
+        <w:rPr>
+          <w:rFonts w:asciiTheme="minorHAnsi" w:hAnsiTheme="minorHAnsi" w:cstheme="minorHAnsi"/>
+          <w:color w:val="000000" w:themeColor="text1"/>
+          <w:sz w:val="22"/>
+          <w:szCs w:val="22"/>
+        </w:rPr>
+      </w:pPr>
+      <w:r>
+        <w:rPr>
+          <w:rFonts w:asciiTheme="minorHAnsi" w:hAnsiTheme="minorHAnsi" w:cstheme="minorHAnsi"/>
+          <w:color w:val="000000" w:themeColor="text1"/>
+          <w:sz w:val="22"/>
+          <w:szCs w:val="22"/>
+        </w:rPr>
+        <w:t xml:space="preserve">This code simulates activity of multiple components with different covariant activity to </w:t>
+      </w:r>
+      <w:r>
+        <w:rPr>
+          <w:rFonts w:asciiTheme="minorHAnsi" w:hAnsiTheme="minorHAnsi" w:cstheme="minorHAnsi"/>
+          <w:color w:val="000000" w:themeColor="text1"/>
+          <w:sz w:val="22"/>
+          <w:szCs w:val="22"/>
+        </w:rPr>
+        <w:t>analyze</w:t>
+      </w:r>
+      <w:r>
+        <w:rPr>
+          <w:rFonts w:asciiTheme="minorHAnsi" w:hAnsiTheme="minorHAnsi" w:cstheme="minorHAnsi"/>
+          <w:color w:val="000000" w:themeColor="text1"/>
+          <w:sz w:val="22"/>
+          <w:szCs w:val="22"/>
+        </w:rPr>
+        <w:t xml:space="preserve"> the dependence of LDA prediction on the number of components</w:t>
+      </w:r>
+    </w:p>
+    <w:p>
+      <w:pPr>
+        <w:autoSpaceDE w:val="0"/>
+        <w:autoSpaceDN w:val="0"/>
+        <w:adjustRightInd w:val="0"/>
+        <w:rPr>
+          <w:rFonts w:asciiTheme="minorHAnsi" w:hAnsiTheme="minorHAnsi" w:cstheme="minorHAnsi"/>
+          <w:b/>
+          <w:color w:val="000000" w:themeColor="text1"/>
+          <w:sz w:val="22"/>
+          <w:szCs w:val="22"/>
+        </w:rPr>
+      </w:pPr>
+    </w:p>
+    <w:p>
+      <w:pPr>
+        <w:autoSpaceDE w:val="0"/>
+        <w:autoSpaceDN w:val="0"/>
+        <w:adjustRightInd w:val="0"/>
+        <w:rPr>
+          <w:rFonts w:asciiTheme="minorHAnsi" w:hAnsiTheme="minorHAnsi" w:cstheme="minorHAnsi"/>
+          <w:b/>
+          <w:color w:val="000000" w:themeColor="text1"/>
+          <w:sz w:val="22"/>
+          <w:szCs w:val="22"/>
+        </w:rPr>
+      </w:pPr>
+    </w:p>
+    <w:p>
+      <w:pPr>
+        <w:autoSpaceDE w:val="0"/>
+        <w:autoSpaceDN w:val="0"/>
+        <w:adjustRightInd w:val="0"/>
+        <w:rPr>
+          <w:rFonts w:asciiTheme="minorHAnsi" w:hAnsiTheme="minorHAnsi" w:cstheme="minorHAnsi"/>
+          <w:b/>
+          <w:color w:val="000000" w:themeColor="text1"/>
+          <w:sz w:val="22"/>
+          <w:szCs w:val="22"/>
+        </w:rPr>
+      </w:pPr>
+      <w:proofErr w:type="spellStart"/>
+      <w:r>
+        <w:rPr>
+          <w:rFonts w:asciiTheme="minorHAnsi" w:hAnsiTheme="minorHAnsi" w:cstheme="minorHAnsi"/>
+          <w:b/>
+          <w:color w:val="000000" w:themeColor="text1"/>
+          <w:sz w:val="22"/>
+          <w:szCs w:val="22"/>
+        </w:rPr>
+        <w:t>drgCaImAn_batch_dropc_no_microscope.m</w:t>
+      </w:r>
+      <w:proofErr w:type="spellEnd"/>
+    </w:p>
+    <w:p>
+      <w:pPr>
+        <w:autoSpaceDE w:val="0"/>
+        <w:autoSpaceDN w:val="0"/>
+        <w:adjustRightInd w:val="0"/>
+        <w:rPr>
+          <w:rFonts w:asciiTheme="minorHAnsi" w:hAnsiTheme="minorHAnsi" w:cstheme="minorHAnsi"/>
+          <w:b/>
+          <w:color w:val="000000" w:themeColor="text1"/>
+          <w:sz w:val="22"/>
+          <w:szCs w:val="22"/>
+        </w:rPr>
+      </w:pPr>
+      <w:r>
+        <w:rPr>
+          <w:rFonts w:asciiTheme="minorHAnsi" w:hAnsiTheme="minorHAnsi" w:cstheme="minorHAnsi"/>
+          <w:color w:val="000000" w:themeColor="text1"/>
+          <w:sz w:val="22"/>
+          <w:szCs w:val="22"/>
+        </w:rPr>
+        <w:t>This is used to process files acquired in a session to study the changes</w:t>
+      </w:r>
+    </w:p>
+    <w:p>
+      <w:pPr>
+        <w:autoSpaceDE w:val="0"/>
+        <w:autoSpaceDN w:val="0"/>
+        <w:adjustRightInd w:val="0"/>
+        <w:rPr>
+          <w:rFonts w:asciiTheme="minorHAnsi" w:hAnsiTheme="minorHAnsi" w:cstheme="minorHAnsi"/>
+          <w:color w:val="000000" w:themeColor="text1"/>
+          <w:sz w:val="22"/>
+          <w:szCs w:val="22"/>
+        </w:rPr>
+      </w:pPr>
+      <w:r>
+        <w:rPr>
+          <w:rFonts w:asciiTheme="minorHAnsi" w:hAnsiTheme="minorHAnsi" w:cstheme="minorHAnsi"/>
+          <w:color w:val="000000" w:themeColor="text1"/>
+          <w:sz w:val="22"/>
+          <w:szCs w:val="22"/>
+        </w:rPr>
+        <w:t>in behavior and licks when the MLIs are activated with optogenetics</w:t>
+      </w:r>
+    </w:p>
+    <w:p>
+      <w:pPr>
+        <w:autoSpaceDE w:val="0"/>
+        <w:autoSpaceDN w:val="0"/>
+        <w:adjustRightInd w:val="0"/>
+        <w:rPr>
+          <w:rFonts w:asciiTheme="minorHAnsi" w:hAnsiTheme="minorHAnsi" w:cstheme="minorHAnsi"/>
+          <w:color w:val="000000" w:themeColor="text1"/>
+          <w:sz w:val="22"/>
+          <w:szCs w:val="22"/>
+        </w:rPr>
+      </w:pPr>
+      <w:r>
+        <w:rPr>
+          <w:rFonts w:asciiTheme="minorHAnsi" w:hAnsiTheme="minorHAnsi" w:cstheme="minorHAnsi"/>
+          <w:color w:val="000000" w:themeColor="text1"/>
+          <w:sz w:val="22"/>
+          <w:szCs w:val="22"/>
+        </w:rPr>
+        <w:t xml:space="preserve">Needs as an input the </w:t>
+      </w:r>
+      <w:proofErr w:type="spellStart"/>
+      <w:r>
+        <w:rPr>
+          <w:rFonts w:asciiTheme="minorHAnsi" w:hAnsiTheme="minorHAnsi" w:cstheme="minorHAnsi"/>
+          <w:color w:val="000000" w:themeColor="text1"/>
+          <w:sz w:val="22"/>
+          <w:szCs w:val="22"/>
+        </w:rPr>
+        <w:t>ouput</w:t>
+      </w:r>
+      <w:proofErr w:type="spellEnd"/>
+      <w:r>
+        <w:rPr>
+          <w:rFonts w:asciiTheme="minorHAnsi" w:hAnsiTheme="minorHAnsi" w:cstheme="minorHAnsi"/>
+          <w:color w:val="000000" w:themeColor="text1"/>
+          <w:sz w:val="22"/>
+          <w:szCs w:val="22"/>
+        </w:rPr>
+        <w:t xml:space="preserve"> files from the </w:t>
+      </w:r>
+      <w:proofErr w:type="spellStart"/>
+      <w:r>
+        <w:rPr>
+          <w:rFonts w:asciiTheme="minorHAnsi" w:hAnsiTheme="minorHAnsi" w:cstheme="minorHAnsi"/>
+          <w:color w:val="000000" w:themeColor="text1"/>
+          <w:sz w:val="22"/>
+          <w:szCs w:val="22"/>
+        </w:rPr>
+        <w:t>dropcspm_hf.m</w:t>
+      </w:r>
+      <w:proofErr w:type="spellEnd"/>
+      <w:r>
+        <w:rPr>
+          <w:rFonts w:asciiTheme="minorHAnsi" w:hAnsiTheme="minorHAnsi" w:cstheme="minorHAnsi"/>
+          <w:color w:val="000000" w:themeColor="text1"/>
+          <w:sz w:val="22"/>
+          <w:szCs w:val="22"/>
+        </w:rPr>
+        <w:t xml:space="preserve"> (.mat) and from</w:t>
+      </w:r>
+    </w:p>
+    <w:p>
+      <w:pPr>
+        <w:autoSpaceDE w:val="0"/>
+        <w:autoSpaceDN w:val="0"/>
+        <w:adjustRightInd w:val="0"/>
+        <w:rPr>
+          <w:rFonts w:asciiTheme="minorHAnsi" w:hAnsiTheme="minorHAnsi" w:cstheme="minorHAnsi"/>
+          <w:color w:val="000000" w:themeColor="text1"/>
+          <w:sz w:val="22"/>
+          <w:szCs w:val="22"/>
+        </w:rPr>
+      </w:pPr>
+      <w:r>
+        <w:rPr>
+          <w:rFonts w:asciiTheme="minorHAnsi" w:hAnsiTheme="minorHAnsi" w:cstheme="minorHAnsi"/>
+          <w:color w:val="000000" w:themeColor="text1"/>
+          <w:sz w:val="22"/>
+          <w:szCs w:val="22"/>
+        </w:rPr>
+        <w:t>INTAN (.</w:t>
+      </w:r>
+      <w:proofErr w:type="spellStart"/>
+      <w:r>
+        <w:rPr>
+          <w:rFonts w:asciiTheme="minorHAnsi" w:hAnsiTheme="minorHAnsi" w:cstheme="minorHAnsi"/>
+          <w:color w:val="000000" w:themeColor="text1"/>
+          <w:sz w:val="22"/>
+          <w:szCs w:val="22"/>
+        </w:rPr>
+        <w:t>rhd</w:t>
+      </w:r>
+      <w:proofErr w:type="spellEnd"/>
+      <w:r>
+        <w:rPr>
+          <w:rFonts w:asciiTheme="minorHAnsi" w:hAnsiTheme="minorHAnsi" w:cstheme="minorHAnsi"/>
+          <w:color w:val="000000" w:themeColor="text1"/>
+          <w:sz w:val="22"/>
+          <w:szCs w:val="22"/>
+        </w:rPr>
+        <w:t>)</w:t>
+      </w:r>
+    </w:p>
+    <w:p>
+      <w:pPr>
+        <w:autoSpaceDE w:val="0"/>
+        <w:autoSpaceDN w:val="0"/>
+        <w:adjustRightInd w:val="0"/>
+        <w:rPr>
+          <w:rFonts w:asciiTheme="minorHAnsi" w:hAnsiTheme="minorHAnsi" w:cstheme="minorHAnsi"/>
+          <w:color w:val="000000" w:themeColor="text1"/>
+          <w:sz w:val="22"/>
+          <w:szCs w:val="22"/>
+        </w:rPr>
+      </w:pPr>
+      <w:r>
+        <w:rPr>
+          <w:rFonts w:asciiTheme="minorHAnsi" w:hAnsiTheme="minorHAnsi" w:cstheme="minorHAnsi"/>
+          <w:color w:val="000000" w:themeColor="text1"/>
+          <w:sz w:val="22"/>
+          <w:szCs w:val="22"/>
+        </w:rPr>
+        <w:t xml:space="preserve">Needs a </w:t>
+      </w:r>
+      <w:proofErr w:type="spellStart"/>
+      <w:r>
+        <w:rPr>
+          <w:rFonts w:asciiTheme="minorHAnsi" w:hAnsiTheme="minorHAnsi" w:cstheme="minorHAnsi"/>
+          <w:color w:val="000000" w:themeColor="text1"/>
+          <w:sz w:val="22"/>
+          <w:szCs w:val="22"/>
+        </w:rPr>
+        <w:t>dropc</w:t>
+      </w:r>
+      <w:proofErr w:type="spellEnd"/>
+      <w:r>
+        <w:rPr>
+          <w:rFonts w:asciiTheme="minorHAnsi" w:hAnsiTheme="minorHAnsi" w:cstheme="minorHAnsi"/>
+          <w:color w:val="000000" w:themeColor="text1"/>
+          <w:sz w:val="22"/>
+          <w:szCs w:val="22"/>
+        </w:rPr>
+        <w:t xml:space="preserve"> choices file such as</w:t>
+      </w:r>
+    </w:p>
+    <w:p>
+      <w:pPr>
+        <w:autoSpaceDE w:val="0"/>
+        <w:autoSpaceDN w:val="0"/>
+        <w:adjustRightInd w:val="0"/>
+        <w:rPr>
+          <w:rFonts w:asciiTheme="minorHAnsi" w:hAnsiTheme="minorHAnsi" w:cstheme="minorHAnsi"/>
+          <w:color w:val="000000" w:themeColor="text1"/>
+          <w:sz w:val="22"/>
+          <w:szCs w:val="22"/>
+        </w:rPr>
+      </w:pPr>
+      <w:r>
+        <w:rPr>
+          <w:rFonts w:asciiTheme="minorHAnsi" w:hAnsiTheme="minorHAnsi" w:cstheme="minorHAnsi"/>
+          <w:color w:val="000000" w:themeColor="text1"/>
+          <w:sz w:val="22"/>
+          <w:szCs w:val="22"/>
+        </w:rPr>
+        <w:t>drgCaImAn_dropc_choices_PVhM4Di_04292019</w:t>
+      </w:r>
+      <w:r>
+        <w:rPr>
+          <w:rFonts w:asciiTheme="minorHAnsi" w:hAnsiTheme="minorHAnsi" w:cstheme="minorHAnsi"/>
+          <w:color w:val="000000" w:themeColor="text1"/>
+          <w:sz w:val="22"/>
+          <w:szCs w:val="22"/>
+        </w:rPr>
+        <w:t>.m</w:t>
+      </w:r>
+    </w:p>
+    <w:p>
+      <w:pPr>
+        <w:autoSpaceDE w:val="0"/>
+        <w:autoSpaceDN w:val="0"/>
+        <w:adjustRightInd w:val="0"/>
+        <w:rPr>
+          <w:rFonts w:asciiTheme="minorHAnsi" w:hAnsiTheme="minorHAnsi" w:cstheme="minorHAnsi"/>
+          <w:color w:val="000000" w:themeColor="text1"/>
+          <w:sz w:val="22"/>
+          <w:szCs w:val="22"/>
+        </w:rPr>
+      </w:pPr>
+      <w:r>
+        <w:rPr>
+          <w:rFonts w:asciiTheme="minorHAnsi" w:hAnsiTheme="minorHAnsi" w:cstheme="minorHAnsi"/>
+          <w:color w:val="000000" w:themeColor="text1"/>
+          <w:sz w:val="22"/>
+          <w:szCs w:val="22"/>
+        </w:rPr>
+        <w:t>or if you want to save time typing:</w:t>
+      </w:r>
+    </w:p>
+    <w:p>
+      <w:pPr>
+        <w:autoSpaceDE w:val="0"/>
+        <w:autoSpaceDN w:val="0"/>
+        <w:adjustRightInd w:val="0"/>
+        <w:rPr>
+          <w:rFonts w:asciiTheme="minorHAnsi" w:hAnsiTheme="minorHAnsi" w:cstheme="minorHAnsi"/>
+          <w:color w:val="000000" w:themeColor="text1"/>
+          <w:sz w:val="22"/>
+          <w:szCs w:val="22"/>
+        </w:rPr>
+      </w:pPr>
+      <w:r>
+        <w:rPr>
+          <w:rFonts w:asciiTheme="minorHAnsi" w:hAnsiTheme="minorHAnsi" w:cstheme="minorHAnsi"/>
+          <w:color w:val="000000" w:themeColor="text1"/>
+          <w:sz w:val="22"/>
+          <w:szCs w:val="22"/>
+        </w:rPr>
+        <w:t>drgCaImAn_dropc_choices_PVhM4Di_all_files_04292019.m</w:t>
+      </w:r>
+    </w:p>
+    <w:p>
+      <w:pPr>
+        <w:rPr>
+          <w:rFonts w:asciiTheme="minorHAnsi" w:hAnsiTheme="minorHAnsi" w:cstheme="minorHAnsi"/>
+          <w:color w:val="000000" w:themeColor="text1"/>
+          <w:sz w:val="22"/>
+          <w:szCs w:val="22"/>
+        </w:rPr>
+      </w:pPr>
+    </w:p>
+    <w:p>
+      <w:pPr>
+        <w:rPr>
+          <w:rFonts w:asciiTheme="minorHAnsi" w:hAnsiTheme="minorHAnsi" w:cstheme="minorHAnsi"/>
+          <w:color w:val="000000" w:themeColor="text1"/>
+          <w:sz w:val="22"/>
+          <w:szCs w:val="22"/>
+        </w:rPr>
+      </w:pPr>
+    </w:p>
+    <w:p>
+      <w:pPr>
+        <w:autoSpaceDE w:val="0"/>
+        <w:autoSpaceDN w:val="0"/>
+        <w:adjustRightInd w:val="0"/>
+        <w:rPr>
+          <w:rFonts w:asciiTheme="minorHAnsi" w:hAnsiTheme="minorHAnsi" w:cstheme="minorHAnsi"/>
+          <w:b/>
+          <w:color w:val="000000" w:themeColor="text1"/>
+          <w:sz w:val="22"/>
+          <w:szCs w:val="22"/>
+        </w:rPr>
+      </w:pPr>
+      <w:proofErr w:type="spellStart"/>
+      <w:r>
+        <w:rPr>
+          <w:rFonts w:asciiTheme="minorHAnsi" w:hAnsiTheme="minorHAnsi" w:cstheme="minorHAnsi"/>
+          <w:b/>
+          <w:color w:val="000000" w:themeColor="text1"/>
+          <w:sz w:val="22"/>
+          <w:szCs w:val="22"/>
+        </w:rPr>
+        <w:t>drgCaImAnBatchPerSessionLicks</w:t>
+      </w:r>
+      <w:proofErr w:type="spellEnd"/>
+    </w:p>
+    <w:p>
+      <w:pPr>
+        <w:autoSpaceDE w:val="0"/>
+        <w:autoSpaceDN w:val="0"/>
+        <w:adjustRightInd w:val="0"/>
+        <w:rPr>
+          <w:rFonts w:asciiTheme="minorHAnsi" w:hAnsiTheme="minorHAnsi" w:cstheme="minorHAnsi"/>
+          <w:color w:val="000000" w:themeColor="text1"/>
+          <w:sz w:val="22"/>
+          <w:szCs w:val="22"/>
+        </w:rPr>
+      </w:pPr>
+      <w:r>
+        <w:rPr>
+          <w:rFonts w:asciiTheme="minorHAnsi" w:hAnsiTheme="minorHAnsi" w:cstheme="minorHAnsi"/>
+          <w:color w:val="000000" w:themeColor="text1"/>
+          <w:sz w:val="22"/>
+          <w:szCs w:val="22"/>
+        </w:rPr>
+        <w:t>This code does a lick analysis for sessions where we record the behavior and licks</w:t>
+      </w:r>
+    </w:p>
+    <w:p>
+      <w:pPr>
+        <w:autoSpaceDE w:val="0"/>
+        <w:autoSpaceDN w:val="0"/>
+        <w:adjustRightInd w:val="0"/>
+        <w:rPr>
+          <w:rFonts w:asciiTheme="minorHAnsi" w:hAnsiTheme="minorHAnsi" w:cstheme="minorHAnsi"/>
+          <w:color w:val="000000" w:themeColor="text1"/>
+          <w:sz w:val="22"/>
+          <w:szCs w:val="22"/>
+        </w:rPr>
+      </w:pPr>
+      <w:r>
+        <w:rPr>
+          <w:rFonts w:asciiTheme="minorHAnsi" w:hAnsiTheme="minorHAnsi" w:cstheme="minorHAnsi"/>
+          <w:color w:val="000000" w:themeColor="text1"/>
+          <w:sz w:val="22"/>
+          <w:szCs w:val="22"/>
+        </w:rPr>
+        <w:t>for optogenetic modulation of behavior/licks by turning MLIs with</w:t>
+      </w:r>
+    </w:p>
+    <w:p>
+      <w:pPr>
+        <w:autoSpaceDE w:val="0"/>
+        <w:autoSpaceDN w:val="0"/>
+        <w:adjustRightInd w:val="0"/>
+        <w:rPr>
+          <w:rFonts w:asciiTheme="minorHAnsi" w:hAnsiTheme="minorHAnsi" w:cstheme="minorHAnsi"/>
+          <w:color w:val="000000" w:themeColor="text1"/>
+          <w:sz w:val="22"/>
+          <w:szCs w:val="22"/>
+        </w:rPr>
+      </w:pPr>
+      <w:r>
+        <w:rPr>
+          <w:rFonts w:asciiTheme="minorHAnsi" w:hAnsiTheme="minorHAnsi" w:cstheme="minorHAnsi"/>
+          <w:color w:val="000000" w:themeColor="text1"/>
+          <w:sz w:val="22"/>
+          <w:szCs w:val="22"/>
+        </w:rPr>
+        <w:t>optogenetics</w:t>
+      </w:r>
+    </w:p>
+    <w:p>
+      <w:pPr>
+        <w:autoSpaceDE w:val="0"/>
+        <w:autoSpaceDN w:val="0"/>
+        <w:adjustRightInd w:val="0"/>
+        <w:rPr>
+          <w:rFonts w:asciiTheme="minorHAnsi" w:hAnsiTheme="minorHAnsi" w:cstheme="minorHAnsi"/>
+          <w:color w:val="000000" w:themeColor="text1"/>
+          <w:sz w:val="22"/>
+          <w:szCs w:val="22"/>
+        </w:rPr>
+      </w:pPr>
+      <w:r>
+        <w:rPr>
+          <w:rFonts w:asciiTheme="minorHAnsi" w:hAnsiTheme="minorHAnsi" w:cstheme="minorHAnsi"/>
+          <w:color w:val="000000" w:themeColor="text1"/>
+          <w:sz w:val="22"/>
+          <w:szCs w:val="22"/>
+        </w:rPr>
         <w:lastRenderedPageBreak/>
-        <w:t xml:space="preserve">Sorts the predicted responses for Hit, Miss, CR and FA and generates a PCA analysis plot. It needs as input the output files of </w:t>
-      </w:r>
-      <w:proofErr w:type="spellStart"/>
-      <w:r>
-        <w:rPr>
-          <w:rFonts w:asciiTheme="minorHAnsi" w:hAnsiTheme="minorHAnsi" w:cstheme="minorHAnsi"/>
-          <w:color w:val="000000" w:themeColor="text1"/>
-          <w:sz w:val="22"/>
-          <w:szCs w:val="22"/>
-        </w:rPr>
-        <w:t>drgCaImAn_batch_dropc</w:t>
-      </w:r>
-      <w:proofErr w:type="spellEnd"/>
-      <w:r>
-        <w:rPr>
-          <w:rFonts w:asciiTheme="minorHAnsi" w:hAnsiTheme="minorHAnsi" w:cstheme="minorHAnsi"/>
-          <w:color w:val="000000" w:themeColor="text1"/>
-          <w:sz w:val="22"/>
-          <w:szCs w:val="22"/>
-        </w:rPr>
-        <w:t xml:space="preserve"> and a choices file such as drgCaImAnChoicesDiego20180910_mmPVG04_CerebellumLDA defining the windows (3-4 sec, </w:t>
-      </w:r>
-      <w:proofErr w:type="spellStart"/>
-      <w:r>
-        <w:rPr>
-          <w:rFonts w:asciiTheme="minorHAnsi" w:hAnsiTheme="minorHAnsi" w:cstheme="minorHAnsi"/>
-          <w:color w:val="000000" w:themeColor="text1"/>
-          <w:sz w:val="22"/>
-          <w:szCs w:val="22"/>
-        </w:rPr>
-        <w:t>etc</w:t>
-      </w:r>
-      <w:proofErr w:type="spellEnd"/>
-      <w:r>
-        <w:rPr>
-          <w:rFonts w:asciiTheme="minorHAnsi" w:hAnsiTheme="minorHAnsi" w:cstheme="minorHAnsi"/>
-          <w:color w:val="000000" w:themeColor="text1"/>
-          <w:sz w:val="22"/>
-          <w:szCs w:val="22"/>
-        </w:rPr>
-        <w:t>) and making sure the sessions do not include reversals.</w:t>
-      </w:r>
-    </w:p>
-    <w:p>
-      <w:pPr>
-        <w:autoSpaceDE w:val="0"/>
-        <w:autoSpaceDN w:val="0"/>
-        <w:adjustRightInd w:val="0"/>
-        <w:rPr>
-          <w:rFonts w:asciiTheme="minorHAnsi" w:hAnsiTheme="minorHAnsi" w:cstheme="minorHAnsi"/>
-          <w:b/>
-          <w:color w:val="000000" w:themeColor="text1"/>
-          <w:sz w:val="22"/>
-          <w:szCs w:val="22"/>
-        </w:rPr>
-      </w:pPr>
-    </w:p>
-    <w:p>
-      <w:pPr>
-        <w:autoSpaceDE w:val="0"/>
-        <w:autoSpaceDN w:val="0"/>
-        <w:adjustRightInd w:val="0"/>
-        <w:rPr>
-          <w:rFonts w:asciiTheme="minorHAnsi" w:hAnsiTheme="minorHAnsi" w:cstheme="minorHAnsi"/>
-          <w:color w:val="000000" w:themeColor="text1"/>
-          <w:sz w:val="22"/>
-          <w:szCs w:val="22"/>
-        </w:rPr>
-      </w:pPr>
-      <w:proofErr w:type="spellStart"/>
-      <w:r>
-        <w:rPr>
-          <w:rFonts w:asciiTheme="minorHAnsi" w:hAnsiTheme="minorHAnsi" w:cstheme="minorHAnsi"/>
-          <w:b/>
-          <w:color w:val="000000" w:themeColor="text1"/>
-          <w:sz w:val="22"/>
-          <w:szCs w:val="22"/>
-        </w:rPr>
-        <w:t>drgCaImAnBatchPerSessionEventsPerTrialLDA</w:t>
-      </w:r>
-      <w:proofErr w:type="spellEnd"/>
-      <w:r>
-        <w:rPr>
-          <w:rFonts w:asciiTheme="minorHAnsi" w:hAnsiTheme="minorHAnsi" w:cstheme="minorHAnsi"/>
-          <w:color w:val="000000" w:themeColor="text1"/>
-          <w:sz w:val="22"/>
-          <w:szCs w:val="22"/>
-        </w:rPr>
-        <w:t xml:space="preserve"> </w:t>
-      </w:r>
-    </w:p>
-    <w:p>
-      <w:pPr>
-        <w:autoSpaceDE w:val="0"/>
-        <w:autoSpaceDN w:val="0"/>
-        <w:adjustRightInd w:val="0"/>
-        <w:rPr>
-          <w:rFonts w:asciiTheme="minorHAnsi" w:hAnsiTheme="minorHAnsi" w:cstheme="minorHAnsi"/>
-          <w:color w:val="000000" w:themeColor="text1"/>
-          <w:sz w:val="22"/>
-          <w:szCs w:val="22"/>
-        </w:rPr>
-      </w:pPr>
-      <w:r>
-        <w:rPr>
-          <w:rFonts w:asciiTheme="minorHAnsi" w:hAnsiTheme="minorHAnsi" w:cstheme="minorHAnsi"/>
-          <w:color w:val="000000" w:themeColor="text1"/>
-          <w:sz w:val="22"/>
-          <w:szCs w:val="22"/>
-        </w:rPr>
-        <w:t xml:space="preserve">Sorts the predicted responses for Hit, Miss, CR and FA and generates the output file for </w:t>
-      </w:r>
-      <w:proofErr w:type="spellStart"/>
-      <w:r>
-        <w:rPr>
-          <w:rFonts w:asciiTheme="minorHAnsi" w:hAnsiTheme="minorHAnsi" w:cstheme="minorHAnsi"/>
-          <w:color w:val="000000" w:themeColor="text1"/>
-          <w:sz w:val="22"/>
-          <w:szCs w:val="22"/>
-        </w:rPr>
-        <w:t>lda_per_event_all_files.m</w:t>
-      </w:r>
-      <w:proofErr w:type="spellEnd"/>
-      <w:r>
-        <w:rPr>
-          <w:rFonts w:asciiTheme="minorHAnsi" w:hAnsiTheme="minorHAnsi" w:cstheme="minorHAnsi"/>
-          <w:color w:val="000000" w:themeColor="text1"/>
-          <w:sz w:val="22"/>
-          <w:szCs w:val="22"/>
-        </w:rPr>
-        <w:t xml:space="preserve">. It needs as input the output files of </w:t>
-      </w:r>
-      <w:proofErr w:type="spellStart"/>
-      <w:r>
-        <w:rPr>
-          <w:rFonts w:asciiTheme="minorHAnsi" w:hAnsiTheme="minorHAnsi" w:cstheme="minorHAnsi"/>
-          <w:color w:val="000000" w:themeColor="text1"/>
-          <w:sz w:val="22"/>
-          <w:szCs w:val="22"/>
-        </w:rPr>
-        <w:t>drgCaImAn_batch_dropc</w:t>
-      </w:r>
-      <w:proofErr w:type="spellEnd"/>
-      <w:r>
-        <w:rPr>
-          <w:rFonts w:asciiTheme="minorHAnsi" w:hAnsiTheme="minorHAnsi" w:cstheme="minorHAnsi"/>
-          <w:color w:val="000000" w:themeColor="text1"/>
-          <w:sz w:val="22"/>
-          <w:szCs w:val="22"/>
-        </w:rPr>
-        <w:t xml:space="preserve"> and a choices file such as drgCaImAnChoicesDiego20180910_mmPVG04_CerebellumLDA defining the windows (3-4 sec, </w:t>
-      </w:r>
-      <w:proofErr w:type="spellStart"/>
-      <w:r>
-        <w:rPr>
-          <w:rFonts w:asciiTheme="minorHAnsi" w:hAnsiTheme="minorHAnsi" w:cstheme="minorHAnsi"/>
-          <w:color w:val="000000" w:themeColor="text1"/>
-          <w:sz w:val="22"/>
-          <w:szCs w:val="22"/>
-        </w:rPr>
-        <w:t>etc</w:t>
-      </w:r>
-      <w:proofErr w:type="spellEnd"/>
-      <w:r>
-        <w:rPr>
-          <w:rFonts w:asciiTheme="minorHAnsi" w:hAnsiTheme="minorHAnsi" w:cstheme="minorHAnsi"/>
-          <w:color w:val="000000" w:themeColor="text1"/>
-          <w:sz w:val="22"/>
-          <w:szCs w:val="22"/>
-        </w:rPr>
-        <w:t>) and making sure the sessions do not include reversals.</w:t>
-      </w:r>
-    </w:p>
-    <w:p>
-      <w:pPr>
-        <w:autoSpaceDE w:val="0"/>
-        <w:autoSpaceDN w:val="0"/>
-        <w:adjustRightInd w:val="0"/>
-        <w:rPr>
-          <w:rFonts w:asciiTheme="minorHAnsi" w:hAnsiTheme="minorHAnsi" w:cstheme="minorHAnsi"/>
-          <w:b/>
-          <w:color w:val="000000" w:themeColor="text1"/>
-          <w:sz w:val="22"/>
-          <w:szCs w:val="22"/>
-        </w:rPr>
-      </w:pPr>
-    </w:p>
-    <w:p>
-      <w:pPr>
-        <w:rPr>
-          <w:rFonts w:asciiTheme="minorHAnsi" w:hAnsiTheme="minorHAnsi" w:cstheme="minorHAnsi"/>
-          <w:b/>
-          <w:color w:val="000000" w:themeColor="text1"/>
-          <w:sz w:val="22"/>
-          <w:szCs w:val="22"/>
-        </w:rPr>
-      </w:pPr>
-      <w:proofErr w:type="spellStart"/>
-      <w:r>
-        <w:rPr>
-          <w:rFonts w:asciiTheme="minorHAnsi" w:hAnsiTheme="minorHAnsi" w:cstheme="minorHAnsi"/>
-          <w:b/>
-          <w:color w:val="000000" w:themeColor="text1"/>
-          <w:sz w:val="22"/>
-          <w:szCs w:val="22"/>
-        </w:rPr>
-        <w:t>lda_per_event_all_files.m</w:t>
-      </w:r>
-      <w:proofErr w:type="spellEnd"/>
-      <w:r>
-        <w:rPr>
-          <w:rFonts w:asciiTheme="minorHAnsi" w:hAnsiTheme="minorHAnsi" w:cstheme="minorHAnsi"/>
-          <w:b/>
-          <w:color w:val="000000" w:themeColor="text1"/>
-          <w:sz w:val="22"/>
-          <w:szCs w:val="22"/>
-        </w:rPr>
-        <w:t xml:space="preserve"> </w:t>
-      </w:r>
-    </w:p>
-    <w:p>
-      <w:pPr>
-        <w:rPr>
-          <w:rFonts w:asciiTheme="minorHAnsi" w:hAnsiTheme="minorHAnsi" w:cstheme="minorHAnsi"/>
-          <w:color w:val="000000" w:themeColor="text1"/>
-          <w:sz w:val="22"/>
-          <w:szCs w:val="22"/>
-        </w:rPr>
-      </w:pPr>
-      <w:r>
-        <w:rPr>
-          <w:rFonts w:asciiTheme="minorHAnsi" w:hAnsiTheme="minorHAnsi" w:cstheme="minorHAnsi"/>
-          <w:color w:val="000000" w:themeColor="text1"/>
-          <w:sz w:val="22"/>
-          <w:szCs w:val="22"/>
-        </w:rPr>
-        <w:t xml:space="preserve">Generates </w:t>
-      </w:r>
-      <w:proofErr w:type="spellStart"/>
-      <w:r>
-        <w:rPr>
-          <w:rFonts w:asciiTheme="minorHAnsi" w:hAnsiTheme="minorHAnsi" w:cstheme="minorHAnsi"/>
-          <w:color w:val="000000" w:themeColor="text1"/>
-          <w:sz w:val="22"/>
-          <w:szCs w:val="22"/>
-        </w:rPr>
-        <w:t>LDAperevent.fig</w:t>
-      </w:r>
-      <w:proofErr w:type="spellEnd"/>
-      <w:r>
-        <w:rPr>
-          <w:rFonts w:asciiTheme="minorHAnsi" w:hAnsiTheme="minorHAnsi" w:cstheme="minorHAnsi"/>
-          <w:color w:val="000000" w:themeColor="text1"/>
-          <w:sz w:val="22"/>
-          <w:szCs w:val="22"/>
-        </w:rPr>
-        <w:t xml:space="preserve"> showing that the Ca changes during mistakes can predict the odor, with some very interesting exceptions. It needs input generated by </w:t>
-      </w:r>
-      <w:proofErr w:type="spellStart"/>
-      <w:r>
-        <w:rPr>
-          <w:rFonts w:asciiTheme="minorHAnsi" w:hAnsiTheme="minorHAnsi" w:cstheme="minorHAnsi"/>
-          <w:color w:val="000000" w:themeColor="text1"/>
-          <w:sz w:val="22"/>
-          <w:szCs w:val="22"/>
-        </w:rPr>
-        <w:t>drgCaImAnBatchPerSessionEventsPerTrialLDA</w:t>
-      </w:r>
-      <w:proofErr w:type="spellEnd"/>
-    </w:p>
-    <w:p>
-      <w:pPr>
-        <w:rPr>
-          <w:rFonts w:asciiTheme="minorHAnsi" w:hAnsiTheme="minorHAnsi" w:cstheme="minorHAnsi"/>
-          <w:color w:val="000000" w:themeColor="text1"/>
-          <w:sz w:val="22"/>
-          <w:szCs w:val="22"/>
-        </w:rPr>
-      </w:pPr>
-    </w:p>
-    <w:p>
-      <w:pPr>
-        <w:autoSpaceDE w:val="0"/>
-        <w:autoSpaceDN w:val="0"/>
-        <w:adjustRightInd w:val="0"/>
-        <w:rPr>
-          <w:rFonts w:asciiTheme="minorHAnsi" w:hAnsiTheme="minorHAnsi" w:cstheme="minorHAnsi"/>
-          <w:b/>
-          <w:sz w:val="22"/>
-          <w:szCs w:val="22"/>
-        </w:rPr>
-      </w:pPr>
-      <w:proofErr w:type="spellStart"/>
-      <w:r>
-        <w:rPr>
-          <w:rFonts w:asciiTheme="minorHAnsi" w:hAnsiTheme="minorHAnsi" w:cstheme="minorHAnsi"/>
-          <w:b/>
-          <w:color w:val="000000"/>
-          <w:sz w:val="22"/>
-          <w:szCs w:val="22"/>
-        </w:rPr>
-        <w:t>drgCaImAnBatchPerSessionEventsPerTriallickvsdFF</w:t>
-      </w:r>
-      <w:proofErr w:type="spellEnd"/>
-    </w:p>
-    <w:p>
-      <w:pPr>
-        <w:rPr>
-          <w:rFonts w:asciiTheme="minorHAnsi" w:hAnsiTheme="minorHAnsi" w:cstheme="minorHAnsi"/>
-          <w:color w:val="000000" w:themeColor="text1"/>
-          <w:sz w:val="22"/>
-          <w:szCs w:val="22"/>
-        </w:rPr>
-      </w:pPr>
-      <w:r>
-        <w:rPr>
-          <w:rFonts w:asciiTheme="minorHAnsi" w:hAnsiTheme="minorHAnsi" w:cstheme="minorHAnsi"/>
-          <w:color w:val="000000" w:themeColor="text1"/>
-          <w:sz w:val="22"/>
-          <w:szCs w:val="22"/>
-        </w:rPr>
-        <w:t xml:space="preserve">Does the analysis of the slope of lick frequency vs. slope of </w:t>
-      </w:r>
-      <w:proofErr w:type="spellStart"/>
-      <w:r>
-        <w:rPr>
-          <w:rFonts w:asciiTheme="minorHAnsi" w:hAnsiTheme="minorHAnsi" w:cstheme="minorHAnsi"/>
-          <w:color w:val="000000" w:themeColor="text1"/>
-          <w:sz w:val="22"/>
-          <w:szCs w:val="22"/>
-        </w:rPr>
-        <w:t>dFF</w:t>
-      </w:r>
-      <w:proofErr w:type="spellEnd"/>
-      <w:r>
-        <w:rPr>
-          <w:rFonts w:asciiTheme="minorHAnsi" w:hAnsiTheme="minorHAnsi" w:cstheme="minorHAnsi"/>
-          <w:color w:val="000000" w:themeColor="text1"/>
-          <w:sz w:val="22"/>
-          <w:szCs w:val="22"/>
-        </w:rPr>
-        <w:t xml:space="preserve"> (as in </w:t>
-      </w:r>
-      <w:proofErr w:type="spellStart"/>
-      <w:r>
-        <w:rPr>
-          <w:rFonts w:asciiTheme="minorHAnsi" w:hAnsiTheme="minorHAnsi" w:cstheme="minorHAnsi"/>
-          <w:color w:val="000000" w:themeColor="text1"/>
-          <w:sz w:val="22"/>
-          <w:szCs w:val="22"/>
-        </w:rPr>
-        <w:t>Gaffield</w:t>
-      </w:r>
-      <w:proofErr w:type="spellEnd"/>
-      <w:r>
-        <w:rPr>
-          <w:rFonts w:asciiTheme="minorHAnsi" w:hAnsiTheme="minorHAnsi" w:cstheme="minorHAnsi"/>
-          <w:color w:val="000000" w:themeColor="text1"/>
-          <w:sz w:val="22"/>
-          <w:szCs w:val="22"/>
-        </w:rPr>
-        <w:t xml:space="preserve"> 2017). It needs as input the output files of </w:t>
-      </w:r>
-      <w:proofErr w:type="spellStart"/>
-      <w:r>
-        <w:rPr>
-          <w:rFonts w:asciiTheme="minorHAnsi" w:hAnsiTheme="minorHAnsi" w:cstheme="minorHAnsi"/>
-          <w:color w:val="000000" w:themeColor="text1"/>
-          <w:sz w:val="22"/>
-          <w:szCs w:val="22"/>
-        </w:rPr>
-        <w:t>drgCaImAn_batch_dropc</w:t>
-      </w:r>
-      <w:proofErr w:type="spellEnd"/>
-      <w:r>
-        <w:rPr>
-          <w:rFonts w:asciiTheme="minorHAnsi" w:hAnsiTheme="minorHAnsi" w:cstheme="minorHAnsi"/>
-          <w:color w:val="000000" w:themeColor="text1"/>
-          <w:sz w:val="22"/>
-          <w:szCs w:val="22"/>
-        </w:rPr>
-        <w:t xml:space="preserve"> and a choices file such as drgCaImAnChoicesDiego20180910_mmPVG04_</w:t>
-      </w:r>
-    </w:p>
-    <w:p>
-      <w:pPr>
-        <w:rPr>
-          <w:rFonts w:asciiTheme="minorHAnsi" w:hAnsiTheme="minorHAnsi" w:cstheme="minorHAnsi"/>
-          <w:color w:val="000000" w:themeColor="text1"/>
-          <w:sz w:val="22"/>
-          <w:szCs w:val="22"/>
-        </w:rPr>
-      </w:pPr>
-    </w:p>
-    <w:p>
-      <w:pPr>
-        <w:autoSpaceDE w:val="0"/>
-        <w:autoSpaceDN w:val="0"/>
-        <w:adjustRightInd w:val="0"/>
-        <w:rPr>
-          <w:rFonts w:asciiTheme="minorHAnsi" w:hAnsiTheme="minorHAnsi" w:cstheme="minorHAnsi"/>
-          <w:b/>
-          <w:color w:val="000000" w:themeColor="text1"/>
-          <w:sz w:val="22"/>
-          <w:szCs w:val="22"/>
-        </w:rPr>
-      </w:pPr>
-      <w:proofErr w:type="spellStart"/>
-      <w:r>
-        <w:rPr>
-          <w:rFonts w:asciiTheme="minorHAnsi" w:hAnsiTheme="minorHAnsi" w:cstheme="minorHAnsi"/>
-          <w:b/>
-          <w:color w:val="000000" w:themeColor="text1"/>
-          <w:sz w:val="22"/>
-          <w:szCs w:val="22"/>
-        </w:rPr>
-        <w:t>drgCaImAnPerTrialLDASubsampleSimulation</w:t>
-      </w:r>
-      <w:proofErr w:type="spellEnd"/>
-    </w:p>
-    <w:p>
-      <w:pPr>
-        <w:autoSpaceDE w:val="0"/>
-        <w:autoSpaceDN w:val="0"/>
-        <w:adjustRightInd w:val="0"/>
-        <w:rPr>
-          <w:rFonts w:asciiTheme="minorHAnsi" w:hAnsiTheme="minorHAnsi" w:cstheme="minorHAnsi"/>
-          <w:color w:val="000000" w:themeColor="text1"/>
-          <w:sz w:val="22"/>
-          <w:szCs w:val="22"/>
-        </w:rPr>
-      </w:pPr>
-      <w:r>
-        <w:rPr>
-          <w:rFonts w:asciiTheme="minorHAnsi" w:hAnsiTheme="minorHAnsi" w:cstheme="minorHAnsi"/>
-          <w:color w:val="000000" w:themeColor="text1"/>
-          <w:sz w:val="22"/>
-          <w:szCs w:val="22"/>
-        </w:rPr>
-        <w:t xml:space="preserve">This code simulates activity of multiple components with different covariant activity to </w:t>
-      </w:r>
-      <w:r>
-        <w:rPr>
-          <w:rFonts w:asciiTheme="minorHAnsi" w:hAnsiTheme="minorHAnsi" w:cstheme="minorHAnsi"/>
-          <w:color w:val="000000" w:themeColor="text1"/>
-          <w:sz w:val="22"/>
-          <w:szCs w:val="22"/>
-        </w:rPr>
-        <w:t>analyze</w:t>
-      </w:r>
-      <w:r>
-        <w:rPr>
-          <w:rFonts w:asciiTheme="minorHAnsi" w:hAnsiTheme="minorHAnsi" w:cstheme="minorHAnsi"/>
-          <w:color w:val="000000" w:themeColor="text1"/>
-          <w:sz w:val="22"/>
-          <w:szCs w:val="22"/>
-        </w:rPr>
-        <w:t xml:space="preserve"> the dependence of LDA prediction on the number of components</w:t>
-      </w:r>
-    </w:p>
-    <w:p>
-      <w:pPr>
-        <w:autoSpaceDE w:val="0"/>
-        <w:autoSpaceDN w:val="0"/>
-        <w:adjustRightInd w:val="0"/>
-        <w:rPr>
-          <w:rFonts w:asciiTheme="minorHAnsi" w:hAnsiTheme="minorHAnsi" w:cstheme="minorHAnsi"/>
-          <w:b/>
-          <w:color w:val="000000" w:themeColor="text1"/>
-          <w:sz w:val="22"/>
-          <w:szCs w:val="22"/>
-        </w:rPr>
-      </w:pPr>
-    </w:p>
-    <w:p>
-      <w:pPr>
-        <w:autoSpaceDE w:val="0"/>
-        <w:autoSpaceDN w:val="0"/>
-        <w:adjustRightInd w:val="0"/>
-        <w:rPr>
-          <w:rFonts w:asciiTheme="minorHAnsi" w:hAnsiTheme="minorHAnsi" w:cstheme="minorHAnsi"/>
-          <w:b/>
-          <w:color w:val="000000" w:themeColor="text1"/>
-          <w:sz w:val="22"/>
-          <w:szCs w:val="22"/>
-        </w:rPr>
-      </w:pPr>
-    </w:p>
-    <w:p>
-      <w:pPr>
-        <w:autoSpaceDE w:val="0"/>
-        <w:autoSpaceDN w:val="0"/>
-        <w:adjustRightInd w:val="0"/>
-        <w:rPr>
-          <w:rFonts w:asciiTheme="minorHAnsi" w:hAnsiTheme="minorHAnsi" w:cstheme="minorHAnsi"/>
-          <w:b/>
-          <w:color w:val="000000" w:themeColor="text1"/>
-          <w:sz w:val="22"/>
-          <w:szCs w:val="22"/>
-        </w:rPr>
-      </w:pPr>
-      <w:proofErr w:type="spellStart"/>
-      <w:r>
-        <w:rPr>
-          <w:rFonts w:asciiTheme="minorHAnsi" w:hAnsiTheme="minorHAnsi" w:cstheme="minorHAnsi"/>
-          <w:b/>
-          <w:color w:val="000000" w:themeColor="text1"/>
-          <w:sz w:val="22"/>
-          <w:szCs w:val="22"/>
-        </w:rPr>
-        <w:t>drgCaImAn_batch_dropc_no_microscope.m</w:t>
-      </w:r>
-      <w:proofErr w:type="spellEnd"/>
-    </w:p>
-    <w:p>
-      <w:pPr>
-        <w:autoSpaceDE w:val="0"/>
-        <w:autoSpaceDN w:val="0"/>
-        <w:adjustRightInd w:val="0"/>
-        <w:rPr>
-          <w:rFonts w:asciiTheme="minorHAnsi" w:hAnsiTheme="minorHAnsi" w:cstheme="minorHAnsi"/>
-          <w:b/>
-          <w:color w:val="000000" w:themeColor="text1"/>
-          <w:sz w:val="22"/>
-          <w:szCs w:val="22"/>
-        </w:rPr>
-      </w:pPr>
-      <w:r>
-        <w:rPr>
-          <w:rFonts w:asciiTheme="minorHAnsi" w:hAnsiTheme="minorHAnsi" w:cstheme="minorHAnsi"/>
-          <w:color w:val="000000" w:themeColor="text1"/>
-          <w:sz w:val="22"/>
-          <w:szCs w:val="22"/>
-        </w:rPr>
-        <w:t>This is used to process files acquired in a session to study the changes</w:t>
-      </w:r>
-    </w:p>
-    <w:p>
-      <w:pPr>
-        <w:autoSpaceDE w:val="0"/>
-        <w:autoSpaceDN w:val="0"/>
-        <w:adjustRightInd w:val="0"/>
-        <w:rPr>
-          <w:rFonts w:asciiTheme="minorHAnsi" w:hAnsiTheme="minorHAnsi" w:cstheme="minorHAnsi"/>
-          <w:color w:val="000000" w:themeColor="text1"/>
-          <w:sz w:val="22"/>
-          <w:szCs w:val="22"/>
-        </w:rPr>
-      </w:pPr>
-      <w:r>
-        <w:rPr>
-          <w:rFonts w:asciiTheme="minorHAnsi" w:hAnsiTheme="minorHAnsi" w:cstheme="minorHAnsi"/>
-          <w:color w:val="000000" w:themeColor="text1"/>
-          <w:sz w:val="22"/>
-          <w:szCs w:val="22"/>
-        </w:rPr>
-        <w:t>in behavior and licks when the MLIs are activated with optogenetics</w:t>
-      </w:r>
-    </w:p>
-    <w:p>
-      <w:pPr>
-        <w:autoSpaceDE w:val="0"/>
-        <w:autoSpaceDN w:val="0"/>
-        <w:adjustRightInd w:val="0"/>
-        <w:rPr>
-          <w:rFonts w:asciiTheme="minorHAnsi" w:hAnsiTheme="minorHAnsi" w:cstheme="minorHAnsi"/>
-          <w:color w:val="000000" w:themeColor="text1"/>
-          <w:sz w:val="22"/>
-          <w:szCs w:val="22"/>
-        </w:rPr>
-      </w:pPr>
-      <w:r>
-        <w:rPr>
-          <w:rFonts w:asciiTheme="minorHAnsi" w:hAnsiTheme="minorHAnsi" w:cstheme="minorHAnsi"/>
-          <w:color w:val="000000" w:themeColor="text1"/>
-          <w:sz w:val="22"/>
-          <w:szCs w:val="22"/>
-        </w:rPr>
-        <w:t xml:space="preserve">Needs as an input the </w:t>
-      </w:r>
-      <w:proofErr w:type="spellStart"/>
-      <w:r>
-        <w:rPr>
-          <w:rFonts w:asciiTheme="minorHAnsi" w:hAnsiTheme="minorHAnsi" w:cstheme="minorHAnsi"/>
-          <w:color w:val="000000" w:themeColor="text1"/>
-          <w:sz w:val="22"/>
-          <w:szCs w:val="22"/>
-        </w:rPr>
-        <w:t>ouput</w:t>
-      </w:r>
-      <w:proofErr w:type="spellEnd"/>
-      <w:r>
-        <w:rPr>
-          <w:rFonts w:asciiTheme="minorHAnsi" w:hAnsiTheme="minorHAnsi" w:cstheme="minorHAnsi"/>
-          <w:color w:val="000000" w:themeColor="text1"/>
-          <w:sz w:val="22"/>
-          <w:szCs w:val="22"/>
-        </w:rPr>
-        <w:t xml:space="preserve"> files from the </w:t>
-      </w:r>
-      <w:proofErr w:type="spellStart"/>
-      <w:r>
-        <w:rPr>
-          <w:rFonts w:asciiTheme="minorHAnsi" w:hAnsiTheme="minorHAnsi" w:cstheme="minorHAnsi"/>
-          <w:color w:val="000000" w:themeColor="text1"/>
-          <w:sz w:val="22"/>
-          <w:szCs w:val="22"/>
-        </w:rPr>
-        <w:t>dropcspm_hf.m</w:t>
-      </w:r>
-      <w:proofErr w:type="spellEnd"/>
-      <w:r>
-        <w:rPr>
-          <w:rFonts w:asciiTheme="minorHAnsi" w:hAnsiTheme="minorHAnsi" w:cstheme="minorHAnsi"/>
-          <w:color w:val="000000" w:themeColor="text1"/>
-          <w:sz w:val="22"/>
-          <w:szCs w:val="22"/>
-        </w:rPr>
-        <w:t xml:space="preserve"> (.mat) and from</w:t>
-      </w:r>
-    </w:p>
-    <w:p>
-      <w:pPr>
-        <w:autoSpaceDE w:val="0"/>
-        <w:autoSpaceDN w:val="0"/>
-        <w:adjustRightInd w:val="0"/>
-        <w:rPr>
-          <w:rFonts w:asciiTheme="minorHAnsi" w:hAnsiTheme="minorHAnsi" w:cstheme="minorHAnsi"/>
-          <w:color w:val="000000" w:themeColor="text1"/>
-          <w:sz w:val="22"/>
-          <w:szCs w:val="22"/>
-        </w:rPr>
-      </w:pPr>
-      <w:r>
-        <w:rPr>
-          <w:rFonts w:asciiTheme="minorHAnsi" w:hAnsiTheme="minorHAnsi" w:cstheme="minorHAnsi"/>
-          <w:color w:val="000000" w:themeColor="text1"/>
-          <w:sz w:val="22"/>
-          <w:szCs w:val="22"/>
-        </w:rPr>
-        <w:t>INTAN (.</w:t>
-      </w:r>
-      <w:proofErr w:type="spellStart"/>
-      <w:r>
-        <w:rPr>
-          <w:rFonts w:asciiTheme="minorHAnsi" w:hAnsiTheme="minorHAnsi" w:cstheme="minorHAnsi"/>
-          <w:color w:val="000000" w:themeColor="text1"/>
-          <w:sz w:val="22"/>
-          <w:szCs w:val="22"/>
-        </w:rPr>
-        <w:t>rhd</w:t>
-      </w:r>
-      <w:proofErr w:type="spellEnd"/>
-      <w:r>
-        <w:rPr>
-          <w:rFonts w:asciiTheme="minorHAnsi" w:hAnsiTheme="minorHAnsi" w:cstheme="minorHAnsi"/>
-          <w:color w:val="000000" w:themeColor="text1"/>
-          <w:sz w:val="22"/>
-          <w:szCs w:val="22"/>
-        </w:rPr>
-        <w:t>)</w:t>
-      </w:r>
-    </w:p>
-    <w:p>
-      <w:pPr>
-        <w:autoSpaceDE w:val="0"/>
-        <w:autoSpaceDN w:val="0"/>
-        <w:adjustRightInd w:val="0"/>
-        <w:rPr>
-          <w:rFonts w:asciiTheme="minorHAnsi" w:hAnsiTheme="minorHAnsi" w:cstheme="minorHAnsi"/>
-          <w:color w:val="000000" w:themeColor="text1"/>
-          <w:sz w:val="22"/>
-          <w:szCs w:val="22"/>
-        </w:rPr>
-      </w:pPr>
-      <w:r>
-        <w:rPr>
-          <w:rFonts w:asciiTheme="minorHAnsi" w:hAnsiTheme="minorHAnsi" w:cstheme="minorHAnsi"/>
-          <w:color w:val="000000" w:themeColor="text1"/>
-          <w:sz w:val="22"/>
-          <w:szCs w:val="22"/>
-        </w:rPr>
-        <w:t xml:space="preserve">Needs a </w:t>
-      </w:r>
-      <w:proofErr w:type="spellStart"/>
-      <w:r>
-        <w:rPr>
-          <w:rFonts w:asciiTheme="minorHAnsi" w:hAnsiTheme="minorHAnsi" w:cstheme="minorHAnsi"/>
-          <w:color w:val="000000" w:themeColor="text1"/>
-          <w:sz w:val="22"/>
-          <w:szCs w:val="22"/>
-        </w:rPr>
-        <w:t>dropc</w:t>
-      </w:r>
-      <w:proofErr w:type="spellEnd"/>
-      <w:r>
-        <w:rPr>
-          <w:rFonts w:asciiTheme="minorHAnsi" w:hAnsiTheme="minorHAnsi" w:cstheme="minorHAnsi"/>
-          <w:color w:val="000000" w:themeColor="text1"/>
-          <w:sz w:val="22"/>
-          <w:szCs w:val="22"/>
-        </w:rPr>
-        <w:t xml:space="preserve"> choices file such as</w:t>
-      </w:r>
-    </w:p>
-    <w:p>
-      <w:pPr>
-        <w:autoSpaceDE w:val="0"/>
-        <w:autoSpaceDN w:val="0"/>
-        <w:adjustRightInd w:val="0"/>
-        <w:rPr>
-          <w:rFonts w:asciiTheme="minorHAnsi" w:hAnsiTheme="minorHAnsi" w:cstheme="minorHAnsi"/>
-          <w:color w:val="000000" w:themeColor="text1"/>
-          <w:sz w:val="22"/>
-          <w:szCs w:val="22"/>
-        </w:rPr>
-      </w:pPr>
-      <w:r>
-        <w:rPr>
-          <w:rFonts w:asciiTheme="minorHAnsi" w:hAnsiTheme="minorHAnsi" w:cstheme="minorHAnsi"/>
-          <w:color w:val="000000" w:themeColor="text1"/>
-          <w:sz w:val="22"/>
-          <w:szCs w:val="22"/>
-        </w:rPr>
-        <w:t>drgCaImAn_dropc_choices_PVhM4Di_04292019</w:t>
-      </w:r>
-      <w:r>
-        <w:rPr>
-          <w:rFonts w:asciiTheme="minorHAnsi" w:hAnsiTheme="minorHAnsi" w:cstheme="minorHAnsi"/>
-          <w:color w:val="000000" w:themeColor="text1"/>
-          <w:sz w:val="22"/>
-          <w:szCs w:val="22"/>
-        </w:rPr>
-        <w:t>.m</w:t>
-      </w:r>
-    </w:p>
-    <w:p>
-      <w:pPr>
-        <w:autoSpaceDE w:val="0"/>
-        <w:autoSpaceDN w:val="0"/>
-        <w:adjustRightInd w:val="0"/>
-        <w:rPr>
-          <w:rFonts w:asciiTheme="minorHAnsi" w:hAnsiTheme="minorHAnsi" w:cstheme="minorHAnsi"/>
-          <w:color w:val="000000" w:themeColor="text1"/>
-          <w:sz w:val="22"/>
-          <w:szCs w:val="22"/>
-        </w:rPr>
-      </w:pPr>
-      <w:r>
-        <w:rPr>
-          <w:rFonts w:asciiTheme="minorHAnsi" w:hAnsiTheme="minorHAnsi" w:cstheme="minorHAnsi"/>
-          <w:color w:val="000000" w:themeColor="text1"/>
-          <w:sz w:val="22"/>
-          <w:szCs w:val="22"/>
-        </w:rPr>
-        <w:t>or if you want to save time typing:</w:t>
-      </w:r>
-    </w:p>
-    <w:p>
-      <w:pPr>
-        <w:autoSpaceDE w:val="0"/>
-        <w:autoSpaceDN w:val="0"/>
-        <w:adjustRightInd w:val="0"/>
-        <w:rPr>
-          <w:rFonts w:asciiTheme="minorHAnsi" w:hAnsiTheme="minorHAnsi" w:cstheme="minorHAnsi"/>
-          <w:color w:val="000000" w:themeColor="text1"/>
-          <w:sz w:val="22"/>
-          <w:szCs w:val="22"/>
-        </w:rPr>
-      </w:pPr>
-      <w:r>
-        <w:rPr>
-          <w:rFonts w:asciiTheme="minorHAnsi" w:hAnsiTheme="minorHAnsi" w:cstheme="minorHAnsi"/>
-          <w:color w:val="000000" w:themeColor="text1"/>
-          <w:sz w:val="22"/>
-          <w:szCs w:val="22"/>
-        </w:rPr>
-        <w:t>drgCaImAn_dropc_choices_PVhM4Di_all_files_04292019.m</w:t>
-      </w:r>
-    </w:p>
-    <w:p>
-      <w:pPr>
-        <w:rPr>
-          <w:rFonts w:asciiTheme="minorHAnsi" w:hAnsiTheme="minorHAnsi" w:cstheme="minorHAnsi"/>
-          <w:color w:val="000000" w:themeColor="text1"/>
-          <w:sz w:val="22"/>
-          <w:szCs w:val="22"/>
-        </w:rPr>
-      </w:pPr>
-    </w:p>
-    <w:p>
-      <w:pPr>
-        <w:rPr>
-          <w:rFonts w:asciiTheme="minorHAnsi" w:hAnsiTheme="minorHAnsi" w:cstheme="minorHAnsi"/>
-          <w:color w:val="000000" w:themeColor="text1"/>
-          <w:sz w:val="22"/>
-          <w:szCs w:val="22"/>
-        </w:rPr>
-      </w:pPr>
-    </w:p>
-    <w:p>
-      <w:pPr>
-        <w:autoSpaceDE w:val="0"/>
-        <w:autoSpaceDN w:val="0"/>
-        <w:adjustRightInd w:val="0"/>
-        <w:rPr>
-          <w:rFonts w:asciiTheme="minorHAnsi" w:hAnsiTheme="minorHAnsi" w:cstheme="minorHAnsi"/>
-          <w:b/>
-          <w:color w:val="000000" w:themeColor="text1"/>
-          <w:sz w:val="22"/>
-          <w:szCs w:val="22"/>
-        </w:rPr>
-      </w:pPr>
-      <w:proofErr w:type="spellStart"/>
-      <w:r>
-        <w:rPr>
-          <w:rFonts w:asciiTheme="minorHAnsi" w:hAnsiTheme="minorHAnsi" w:cstheme="minorHAnsi"/>
-          <w:b/>
-          <w:color w:val="000000" w:themeColor="text1"/>
-          <w:sz w:val="22"/>
-          <w:szCs w:val="22"/>
-        </w:rPr>
-        <w:t>drgCaImAnBatchPerSessionLicks</w:t>
-      </w:r>
-      <w:proofErr w:type="spellEnd"/>
-    </w:p>
-    <w:p>
-      <w:pPr>
-        <w:autoSpaceDE w:val="0"/>
-        <w:autoSpaceDN w:val="0"/>
-        <w:adjustRightInd w:val="0"/>
-        <w:rPr>
-          <w:rFonts w:asciiTheme="minorHAnsi" w:hAnsiTheme="minorHAnsi" w:cstheme="minorHAnsi"/>
-          <w:color w:val="000000" w:themeColor="text1"/>
-          <w:sz w:val="22"/>
-          <w:szCs w:val="22"/>
-        </w:rPr>
-      </w:pPr>
-      <w:r>
-        <w:rPr>
-          <w:rFonts w:asciiTheme="minorHAnsi" w:hAnsiTheme="minorHAnsi" w:cstheme="minorHAnsi"/>
-          <w:color w:val="000000" w:themeColor="text1"/>
-          <w:sz w:val="22"/>
-          <w:szCs w:val="22"/>
-        </w:rPr>
-        <w:t>This code does a lick analysis for sessions where we record the behavior and licks</w:t>
-      </w:r>
-    </w:p>
-    <w:p>
-      <w:pPr>
-        <w:autoSpaceDE w:val="0"/>
-        <w:autoSpaceDN w:val="0"/>
-        <w:adjustRightInd w:val="0"/>
-        <w:rPr>
-          <w:rFonts w:asciiTheme="minorHAnsi" w:hAnsiTheme="minorHAnsi" w:cstheme="minorHAnsi"/>
-          <w:color w:val="000000" w:themeColor="text1"/>
-          <w:sz w:val="22"/>
-          <w:szCs w:val="22"/>
-        </w:rPr>
-      </w:pPr>
-      <w:r>
-        <w:rPr>
-          <w:rFonts w:asciiTheme="minorHAnsi" w:hAnsiTheme="minorHAnsi" w:cstheme="minorHAnsi"/>
-          <w:color w:val="000000" w:themeColor="text1"/>
-          <w:sz w:val="22"/>
-          <w:szCs w:val="22"/>
-        </w:rPr>
-        <w:t>for optogenetic modulation of behavior/licks by turning MLIs with</w:t>
-      </w:r>
-    </w:p>
-    <w:p>
-      <w:pPr>
-        <w:autoSpaceDE w:val="0"/>
-        <w:autoSpaceDN w:val="0"/>
-        <w:adjustRightInd w:val="0"/>
-        <w:rPr>
-          <w:rFonts w:asciiTheme="minorHAnsi" w:hAnsiTheme="minorHAnsi" w:cstheme="minorHAnsi"/>
-          <w:color w:val="000000" w:themeColor="text1"/>
-          <w:sz w:val="22"/>
-          <w:szCs w:val="22"/>
-        </w:rPr>
-      </w:pPr>
-      <w:r>
-        <w:rPr>
-          <w:rFonts w:asciiTheme="minorHAnsi" w:hAnsiTheme="minorHAnsi" w:cstheme="minorHAnsi"/>
-          <w:color w:val="000000" w:themeColor="text1"/>
-          <w:sz w:val="22"/>
-          <w:szCs w:val="22"/>
-        </w:rPr>
-        <w:t>optogenetics</w:t>
-      </w:r>
-    </w:p>
-    <w:p>
-      <w:pPr>
-        <w:autoSpaceDE w:val="0"/>
-        <w:autoSpaceDN w:val="0"/>
-        <w:adjustRightInd w:val="0"/>
-        <w:rPr>
-          <w:rFonts w:asciiTheme="minorHAnsi" w:hAnsiTheme="minorHAnsi" w:cstheme="minorHAnsi"/>
-          <w:color w:val="000000" w:themeColor="text1"/>
-          <w:sz w:val="22"/>
-          <w:szCs w:val="22"/>
-        </w:rPr>
-      </w:pPr>
-      <w:r>
-        <w:rPr>
-          <w:rFonts w:asciiTheme="minorHAnsi" w:hAnsiTheme="minorHAnsi" w:cstheme="minorHAnsi"/>
-          <w:color w:val="000000" w:themeColor="text1"/>
-          <w:sz w:val="22"/>
-          <w:szCs w:val="22"/>
-        </w:rPr>
         <w:t>Needs a choices file such as</w:t>
       </w:r>
     </w:p>

</xml_diff>